<commit_message>
Still adding critical questions to project plan...
</commit_message>
<xml_diff>
--- a/Preliminary Project Plan.docx
+++ b/Preliminary Project Plan.docx
@@ -10,6 +10,7 @@
           <w:docPartUnique/>
         </w:docPartObj>
       </w:sdtPr>
+      <w:sdtEndPr/>
       <w:sdtContent>
         <w:p>
           <w:r>
@@ -101,6 +102,7 @@
                                     <w:dataBinding w:prefixMappings="xmlns:ns0='http://purl.org/dc/elements/1.1/' xmlns:ns1='http://schemas.openxmlformats.org/package/2006/metadata/core-properties' " w:xpath="/ns1:coreProperties[1]/ns0:title[1]" w:storeItemID="{6C3C8BC8-F283-45AE-878A-BAB7291924A1}"/>
                                     <w:text/>
                                   </w:sdtPr>
+                                  <w:sdtEndPr/>
                                   <w:sdtContent>
                                     <w:p>
                                       <w:pPr>
@@ -138,6 +140,7 @@
                                     <w:dataBinding w:prefixMappings="xmlns:ns0='http://purl.org/dc/elements/1.1/' xmlns:ns1='http://schemas.openxmlformats.org/package/2006/metadata/core-properties' " w:xpath="/ns1:coreProperties[1]/ns0:subject[1]" w:storeItemID="{6C3C8BC8-F283-45AE-878A-BAB7291924A1}"/>
                                     <w:text/>
                                   </w:sdtPr>
+                                  <w:sdtEndPr/>
                                   <w:sdtContent>
                                     <w:p>
                                       <w:pPr>
@@ -266,6 +269,7 @@
                                       <w:dataBinding w:prefixMappings="xmlns:ns0='http://purl.org/dc/elements/1.1/' xmlns:ns1='http://schemas.openxmlformats.org/package/2006/metadata/core-properties' " w:xpath="/ns1:coreProperties[1]/ns0:creator[1]" w:storeItemID="{6C3C8BC8-F283-45AE-878A-BAB7291924A1}"/>
                                       <w:text/>
                                     </w:sdtPr>
+                                    <w:sdtEndPr/>
                                     <w:sdtContent>
                                       <w:proofErr w:type="spellStart"/>
                                       <w:r>
@@ -540,6 +544,7 @@
                               <w:dataBinding w:prefixMappings="xmlns:ns0='http://purl.org/dc/elements/1.1/' xmlns:ns1='http://schemas.openxmlformats.org/package/2006/metadata/core-properties' " w:xpath="/ns1:coreProperties[1]/ns0:title[1]" w:storeItemID="{6C3C8BC8-F283-45AE-878A-BAB7291924A1}"/>
                               <w:text/>
                             </w:sdtPr>
+                            <w:sdtEndPr/>
                             <w:sdtContent>
                               <w:p>
                                 <w:pPr>
@@ -577,6 +582,7 @@
                               <w:dataBinding w:prefixMappings="xmlns:ns0='http://purl.org/dc/elements/1.1/' xmlns:ns1='http://schemas.openxmlformats.org/package/2006/metadata/core-properties' " w:xpath="/ns1:coreProperties[1]/ns0:subject[1]" w:storeItemID="{6C3C8BC8-F283-45AE-878A-BAB7291924A1}"/>
                               <w:text/>
                             </w:sdtPr>
+                            <w:sdtEndPr/>
                             <w:sdtContent>
                               <w:p>
                                 <w:pPr>
@@ -631,6 +637,7 @@
                                 <w:dataBinding w:prefixMappings="xmlns:ns0='http://purl.org/dc/elements/1.1/' xmlns:ns1='http://schemas.openxmlformats.org/package/2006/metadata/core-properties' " w:xpath="/ns1:coreProperties[1]/ns0:creator[1]" w:storeItemID="{6C3C8BC8-F283-45AE-878A-BAB7291924A1}"/>
                                 <w:text/>
                               </w:sdtPr>
+                              <w:sdtEndPr/>
                               <w:sdtContent>
                                 <w:proofErr w:type="spellStart"/>
                                 <w:r>
@@ -2937,10 +2944,7 @@
         </w:numPr>
       </w:pPr>
       <w:r>
-        <w:t xml:space="preserve">Scope and goal definition: </w:t>
-      </w:r>
-      <w:r>
-        <w:t>where we will assess the problem at hand and then come up with a solution to solve it</w:t>
+        <w:t>Scope and goal definition: where we will assess the problem at hand and then come up with a solution to solve it</w:t>
       </w:r>
     </w:p>
     <w:p>
@@ -2952,16 +2956,7 @@
         </w:numPr>
       </w:pPr>
       <w:r>
-        <w:t xml:space="preserve">Research and stakeholder requirement definition: </w:t>
-      </w:r>
-      <w:r>
-        <w:t>re</w:t>
-      </w:r>
-      <w:r>
-        <w:t>searching all the info needed to solve the problem and develop</w:t>
-      </w:r>
-      <w:r>
-        <w:t xml:space="preserve"> a useful and user friendly application</w:t>
+        <w:t>Research and stakeholder requirement definition: researching all the info needed to solve the problem and develop a useful and user friendly application</w:t>
       </w:r>
     </w:p>
     <w:p>
@@ -2973,25 +2968,7 @@
         </w:numPr>
       </w:pPr>
       <w:r>
-        <w:t xml:space="preserve">Design and data storage: </w:t>
-      </w:r>
-      <w:r>
-        <w:t xml:space="preserve">we will be setting up the databases that will </w:t>
-      </w:r>
-      <w:r>
-        <w:t>be used by the application to save</w:t>
-      </w:r>
-      <w:r>
-        <w:t xml:space="preserve"> use</w:t>
-      </w:r>
-      <w:r>
-        <w:t xml:space="preserve">r details, meal items and </w:t>
-      </w:r>
-      <w:r>
-        <w:t>prices</w:t>
-      </w:r>
-      <w:r>
-        <w:t xml:space="preserve"> and gym details</w:t>
+        <w:t>Design and data storage: we will be setting up the databases that will be used by the application to save user details, meal items and prices and gym details</w:t>
       </w:r>
       <w:r>
         <w:t>. User interface will be designed</w:t>
@@ -12122,19 +12099,3942 @@
         <w:rPr>
           <w:sz w:val="16"/>
         </w:rPr>
-        <w:t xml:space="preserve"> + Luke Geyser</w:t>
-      </w:r>
-      <w:bookmarkStart w:id="26" w:name="_GoBack"/>
-      <w:bookmarkEnd w:id="26"/>
-      <w:r>
-        <w:rPr>
-          <w:sz w:val="16"/>
-        </w:rPr>
-        <w:t>)</w:t>
+        <w:t xml:space="preserve"> + Luke Geyser)</w:t>
       </w:r>
     </w:p>
+    <w:p>
+      <w:pPr>
+        <w:pStyle w:val="Heading1"/>
+      </w:pPr>
+      <w:r>
+        <w:lastRenderedPageBreak/>
+        <w:t>Roadmap towards a new venture</w:t>
+      </w:r>
+    </w:p>
+    <w:p/>
+    <w:p>
+      <w:pPr>
+        <w:pStyle w:val="Heading3"/>
+      </w:pPr>
+      <w:r>
+        <w:rPr>
+          <w:rStyle w:val="Heading2Char"/>
+        </w:rPr>
+        <w:t>Part 1 – An Idea in Search of a Business</w:t>
+      </w:r>
+      <w:r>
+        <w:t xml:space="preserve"> </w:t>
+      </w:r>
+      <w:r>
+        <w:rPr>
+          <w:sz w:val="36"/>
+        </w:rPr>
+        <w:t>Model</w:t>
+      </w:r>
+    </w:p>
+    <w:p/>
+    <w:p>
+      <w:r>
+        <w:rPr>
+          <w:noProof/>
+          <w:lang w:eastAsia="en-ZA"/>
+        </w:rPr>
+        <w:drawing>
+          <wp:anchor distT="0" distB="0" distL="114300" distR="114300" simplePos="0" relativeHeight="251661312" behindDoc="0" locked="0" layoutInCell="1" allowOverlap="1" wp14:anchorId="40001823" wp14:editId="5EAAC324">
+            <wp:simplePos x="0" y="0"/>
+            <wp:positionH relativeFrom="margin">
+              <wp:posOffset>847979</wp:posOffset>
+            </wp:positionH>
+            <wp:positionV relativeFrom="margin">
+              <wp:posOffset>1023874</wp:posOffset>
+            </wp:positionV>
+            <wp:extent cx="3956050" cy="2448317"/>
+            <wp:effectExtent l="0" t="0" r="6350" b="9525"/>
+            <wp:wrapSquare wrapText="bothSides"/>
+            <wp:docPr id="6" name="Picture 6"/>
+            <wp:cNvGraphicFramePr>
+              <a:graphicFrameLocks xmlns:a="http://schemas.openxmlformats.org/drawingml/2006/main" noChangeAspect="1"/>
+            </wp:cNvGraphicFramePr>
+            <a:graphic xmlns:a="http://schemas.openxmlformats.org/drawingml/2006/main">
+              <a:graphicData uri="http://schemas.openxmlformats.org/drawingml/2006/picture">
+                <pic:pic xmlns:pic="http://schemas.openxmlformats.org/drawingml/2006/picture">
+                  <pic:nvPicPr>
+                    <pic:cNvPr id="0" name="Untitled.jpg"/>
+                    <pic:cNvPicPr/>
+                  </pic:nvPicPr>
+                  <pic:blipFill>
+                    <a:blip r:embed="rId9">
+                      <a:extLst>
+                        <a:ext uri="{28A0092B-C50C-407E-A947-70E740481C1C}">
+                          <a14:useLocalDpi xmlns:a14="http://schemas.microsoft.com/office/drawing/2010/main" val="0"/>
+                        </a:ext>
+                      </a:extLst>
+                    </a:blip>
+                    <a:stretch>
+                      <a:fillRect/>
+                    </a:stretch>
+                  </pic:blipFill>
+                  <pic:spPr>
+                    <a:xfrm>
+                      <a:off x="0" y="0"/>
+                      <a:ext cx="3956050" cy="2448317"/>
+                    </a:xfrm>
+                    <a:prstGeom prst="rect">
+                      <a:avLst/>
+                    </a:prstGeom>
+                  </pic:spPr>
+                </pic:pic>
+              </a:graphicData>
+            </a:graphic>
+          </wp:anchor>
+        </w:drawing>
+      </w:r>
+    </w:p>
+    <w:p/>
+    <w:p/>
+    <w:p/>
+    <w:p/>
+    <w:p/>
+    <w:p/>
+    <w:p/>
+    <w:tbl>
+      <w:tblPr>
+        <w:tblStyle w:val="TableGrid"/>
+        <w:tblW w:w="0" w:type="auto"/>
+        <w:tblLook w:val="04A0" w:firstRow="1" w:lastRow="0" w:firstColumn="1" w:lastColumn="0" w:noHBand="0" w:noVBand="1"/>
+      </w:tblPr>
+      <w:tblGrid>
+        <w:gridCol w:w="4513"/>
+        <w:gridCol w:w="4503"/>
+      </w:tblGrid>
+      <w:tr>
+        <w:tc>
+          <w:tcPr>
+            <w:tcW w:w="4621" w:type="dxa"/>
+          </w:tcPr>
+          <w:p>
+            <w:pPr>
+              <w:jc w:val="center"/>
+              <w:rPr>
+                <w:sz w:val="36"/>
+              </w:rPr>
+            </w:pPr>
+            <w:r>
+              <w:rPr>
+                <w:sz w:val="36"/>
+              </w:rPr>
+              <w:t>Part 2 – Crafting Our Value Proposition</w:t>
+            </w:r>
+          </w:p>
+        </w:tc>
+        <w:tc>
+          <w:tcPr>
+            <w:tcW w:w="4621" w:type="dxa"/>
+          </w:tcPr>
+          <w:p>
+            <w:pPr>
+              <w:jc w:val="center"/>
+            </w:pPr>
+            <w:r>
+              <w:rPr>
+                <w:sz w:val="36"/>
+              </w:rPr>
+              <w:t>Part 3 – Business Model Design</w:t>
+            </w:r>
+          </w:p>
+        </w:tc>
+      </w:tr>
+      <w:tr>
+        <w:tc>
+          <w:tcPr>
+            <w:tcW w:w="4621" w:type="dxa"/>
+          </w:tcPr>
+          <w:p>
+            <w:pPr>
+              <w:jc w:val="center"/>
+            </w:pPr>
+            <w:r>
+              <w:rPr>
+                <w:noProof/>
+                <w:lang w:eastAsia="en-ZA"/>
+              </w:rPr>
+              <w:drawing>
+                <wp:inline distT="0" distB="0" distL="0" distR="0" wp14:anchorId="093237BD" wp14:editId="6690F48C">
+                  <wp:extent cx="2207331" cy="2647950"/>
+                  <wp:effectExtent l="0" t="0" r="2540" b="0"/>
+                  <wp:docPr id="7" name="Picture 7"/>
+                  <wp:cNvGraphicFramePr>
+                    <a:graphicFrameLocks xmlns:a="http://schemas.openxmlformats.org/drawingml/2006/main" noChangeAspect="1"/>
+                  </wp:cNvGraphicFramePr>
+                  <a:graphic xmlns:a="http://schemas.openxmlformats.org/drawingml/2006/main">
+                    <a:graphicData uri="http://schemas.openxmlformats.org/drawingml/2006/picture">
+                      <pic:pic xmlns:pic="http://schemas.openxmlformats.org/drawingml/2006/picture">
+                        <pic:nvPicPr>
+                          <pic:cNvPr id="0" name=""/>
+                          <pic:cNvPicPr/>
+                        </pic:nvPicPr>
+                        <pic:blipFill>
+                          <a:blip r:embed="rId10"/>
+                          <a:stretch>
+                            <a:fillRect/>
+                          </a:stretch>
+                        </pic:blipFill>
+                        <pic:spPr>
+                          <a:xfrm>
+                            <a:off x="0" y="0"/>
+                            <a:ext cx="2208744" cy="2649645"/>
+                          </a:xfrm>
+                          <a:prstGeom prst="rect">
+                            <a:avLst/>
+                          </a:prstGeom>
+                        </pic:spPr>
+                      </pic:pic>
+                    </a:graphicData>
+                  </a:graphic>
+                </wp:inline>
+              </w:drawing>
+            </w:r>
+          </w:p>
+        </w:tc>
+        <w:tc>
+          <w:tcPr>
+            <w:tcW w:w="4621" w:type="dxa"/>
+          </w:tcPr>
+          <w:p>
+            <w:pPr>
+              <w:jc w:val="center"/>
+            </w:pPr>
+            <w:r>
+              <w:rPr>
+                <w:noProof/>
+                <w:lang w:eastAsia="en-ZA"/>
+              </w:rPr>
+              <w:drawing>
+                <wp:inline distT="0" distB="0" distL="0" distR="0" wp14:anchorId="6202831D" wp14:editId="156CCABA">
+                  <wp:extent cx="2155190" cy="2633472"/>
+                  <wp:effectExtent l="0" t="0" r="0" b="0"/>
+                  <wp:docPr id="8" name="Picture 8"/>
+                  <wp:cNvGraphicFramePr>
+                    <a:graphicFrameLocks xmlns:a="http://schemas.openxmlformats.org/drawingml/2006/main" noChangeAspect="1"/>
+                  </wp:cNvGraphicFramePr>
+                  <a:graphic xmlns:a="http://schemas.openxmlformats.org/drawingml/2006/main">
+                    <a:graphicData uri="http://schemas.openxmlformats.org/drawingml/2006/picture">
+                      <pic:pic xmlns:pic="http://schemas.openxmlformats.org/drawingml/2006/picture">
+                        <pic:nvPicPr>
+                          <pic:cNvPr id="0" name="Untitled2.jpg"/>
+                          <pic:cNvPicPr/>
+                        </pic:nvPicPr>
+                        <pic:blipFill>
+                          <a:blip r:embed="rId11" cstate="print">
+                            <a:extLst>
+                              <a:ext uri="{28A0092B-C50C-407E-A947-70E740481C1C}">
+                                <a14:useLocalDpi xmlns:a14="http://schemas.microsoft.com/office/drawing/2010/main" val="0"/>
+                              </a:ext>
+                            </a:extLst>
+                          </a:blip>
+                          <a:stretch>
+                            <a:fillRect/>
+                          </a:stretch>
+                        </pic:blipFill>
+                        <pic:spPr>
+                          <a:xfrm>
+                            <a:off x="0" y="0"/>
+                            <a:ext cx="2163339" cy="2643429"/>
+                          </a:xfrm>
+                          <a:prstGeom prst="rect">
+                            <a:avLst/>
+                          </a:prstGeom>
+                        </pic:spPr>
+                      </pic:pic>
+                    </a:graphicData>
+                  </a:graphic>
+                </wp:inline>
+              </w:drawing>
+            </w:r>
+          </w:p>
+        </w:tc>
+      </w:tr>
+    </w:tbl>
+    <w:p/>
+    <w:p>
+      <w:pPr>
+        <w:rPr>
+          <w:sz w:val="22"/>
+        </w:rPr>
+      </w:pPr>
+      <w:r>
+        <w:t>P</w:t>
+      </w:r>
+      <w:r>
+        <w:rPr>
+          <w:sz w:val="22"/>
+        </w:rPr>
+        <w:t xml:space="preserve">eople have little knowledge regarding how to plan their daily meals and follow dietary requirements. </w:t>
+      </w:r>
+      <w:r>
+        <w:rPr>
+          <w:sz w:val="22"/>
+        </w:rPr>
+        <w:t>The app we had in mind would aid users in building a healthy but affordable meal plan. The app consists of databases that store information on products from various different shops all relevant to the user’s location.</w:t>
+      </w:r>
+      <w:r>
+        <w:rPr>
+          <w:sz w:val="22"/>
+        </w:rPr>
+        <w:t xml:space="preserve"> Our customers include any individuals aiming to improve their diet and exercise routine.</w:t>
+      </w:r>
+    </w:p>
+    <w:p/>
+    <w:p/>
+    <w:p>
+      <w:pPr>
+        <w:pStyle w:val="Heading2"/>
+      </w:pPr>
+      <w:r>
+        <w:lastRenderedPageBreak/>
+        <w:t>PART 2</w:t>
+      </w:r>
+      <w:r>
+        <w:t xml:space="preserve"> </w:t>
+      </w:r>
+      <w:r>
+        <w:t xml:space="preserve">- </w:t>
+      </w:r>
+      <w:r>
+        <w:t>CRAFTING OUR VALUE PROPOSITION</w:t>
+      </w:r>
+    </w:p>
+    <w:p/>
+    <w:tbl>
+      <w:tblPr>
+        <w:tblStyle w:val="TableGrid"/>
+        <w:tblW w:w="0" w:type="auto"/>
+        <w:tblLook w:val="04A0" w:firstRow="1" w:lastRow="0" w:firstColumn="1" w:lastColumn="0" w:noHBand="0" w:noVBand="1"/>
+      </w:tblPr>
+      <w:tblGrid>
+        <w:gridCol w:w="4487"/>
+        <w:gridCol w:w="4529"/>
+      </w:tblGrid>
+      <w:tr>
+        <w:tc>
+          <w:tcPr>
+            <w:tcW w:w="9242" w:type="dxa"/>
+            <w:gridSpan w:val="2"/>
+          </w:tcPr>
+          <w:p>
+            <w:pPr>
+              <w:pStyle w:val="Heading3"/>
+            </w:pPr>
+            <w:r>
+              <w:rPr>
+                <w:noProof/>
+                <w:lang w:eastAsia="en-ZA"/>
+              </w:rPr>
+              <w:t>Assignment 1 – Describe our Idea</w:t>
+            </w:r>
+          </w:p>
+        </w:tc>
+      </w:tr>
+      <w:tr>
+        <w:tc>
+          <w:tcPr>
+            <w:tcW w:w="4600" w:type="dxa"/>
+          </w:tcPr>
+          <w:p>
+            <w:pPr>
+              <w:rPr>
+                <w:b/>
+              </w:rPr>
+            </w:pPr>
+            <w:r>
+              <w:rPr>
+                <w:b/>
+                <w:noProof/>
+                <w:lang w:eastAsia="en-ZA"/>
+              </w:rPr>
+              <w:t xml:space="preserve">Question </w:t>
+            </w:r>
+            <w:r>
+              <w:rPr>
+                <w:b/>
+              </w:rPr>
+              <w:t>/ Task</w:t>
+            </w:r>
+          </w:p>
+        </w:tc>
+        <w:tc>
+          <w:tcPr>
+            <w:tcW w:w="4642" w:type="dxa"/>
+          </w:tcPr>
+          <w:p>
+            <w:pPr>
+              <w:rPr>
+                <w:b/>
+                <w:noProof/>
+                <w:lang w:eastAsia="en-ZA"/>
+              </w:rPr>
+            </w:pPr>
+            <w:r>
+              <w:rPr>
+                <w:b/>
+                <w:noProof/>
+                <w:lang w:eastAsia="en-ZA"/>
+              </w:rPr>
+              <w:t>Answer</w:t>
+            </w:r>
+          </w:p>
+        </w:tc>
+      </w:tr>
+      <w:tr>
+        <w:tc>
+          <w:tcPr>
+            <w:tcW w:w="4600" w:type="dxa"/>
+          </w:tcPr>
+          <w:p>
+            <w:pPr>
+              <w:pStyle w:val="Default"/>
+              <w:spacing w:after="167"/>
+              <w:rPr>
+                <w:color w:val="2C2D2C"/>
+                <w:sz w:val="18"/>
+                <w:szCs w:val="18"/>
+              </w:rPr>
+            </w:pPr>
+            <w:r>
+              <w:rPr>
+                <w:color w:val="2C2D2C"/>
+                <w:sz w:val="18"/>
+                <w:szCs w:val="18"/>
+              </w:rPr>
+              <w:t>Who are our target customers/partners?</w:t>
+            </w:r>
+          </w:p>
+        </w:tc>
+        <w:tc>
+          <w:tcPr>
+            <w:tcW w:w="4642" w:type="dxa"/>
+          </w:tcPr>
+          <w:p>
+            <w:pPr>
+              <w:rPr>
+                <w:b/>
+                <w:noProof/>
+                <w:lang w:eastAsia="en-ZA"/>
+              </w:rPr>
+            </w:pPr>
+            <w:r>
+              <w:rPr>
+                <w:b/>
+                <w:noProof/>
+                <w:lang w:eastAsia="en-ZA"/>
+              </w:rPr>
+              <w:t>General public</w:t>
+            </w:r>
+          </w:p>
+          <w:p>
+            <w:pPr>
+              <w:rPr>
+                <w:b/>
+                <w:noProof/>
+                <w:lang w:eastAsia="en-ZA"/>
+              </w:rPr>
+            </w:pPr>
+            <w:r>
+              <w:rPr>
+                <w:b/>
+                <w:noProof/>
+                <w:lang w:eastAsia="en-ZA"/>
+              </w:rPr>
+              <w:t>Suppliers of food products</w:t>
+            </w:r>
+          </w:p>
+        </w:tc>
+      </w:tr>
+      <w:tr>
+        <w:tc>
+          <w:tcPr>
+            <w:tcW w:w="4600" w:type="dxa"/>
+          </w:tcPr>
+          <w:p>
+            <w:pPr>
+              <w:pStyle w:val="Default"/>
+              <w:spacing w:after="167"/>
+              <w:rPr>
+                <w:color w:val="2C2D2C"/>
+                <w:sz w:val="18"/>
+                <w:szCs w:val="18"/>
+              </w:rPr>
+            </w:pPr>
+            <w:r>
+              <w:rPr>
+                <w:color w:val="2C2D2C"/>
+                <w:sz w:val="18"/>
+                <w:szCs w:val="18"/>
+              </w:rPr>
+              <w:t>What kind of problem do we solve for them?</w:t>
+            </w:r>
+          </w:p>
+        </w:tc>
+        <w:tc>
+          <w:tcPr>
+            <w:tcW w:w="4642" w:type="dxa"/>
+          </w:tcPr>
+          <w:p>
+            <w:pPr>
+              <w:rPr>
+                <w:b/>
+                <w:noProof/>
+                <w:lang w:eastAsia="en-ZA"/>
+              </w:rPr>
+            </w:pPr>
+            <w:r>
+              <w:rPr>
+                <w:b/>
+                <w:noProof/>
+                <w:lang w:eastAsia="en-ZA"/>
+              </w:rPr>
+              <w:t>Efficient way to manage dietary options and allergies in a meal plan</w:t>
+            </w:r>
+          </w:p>
+        </w:tc>
+      </w:tr>
+      <w:tr>
+        <w:tc>
+          <w:tcPr>
+            <w:tcW w:w="4600" w:type="dxa"/>
+          </w:tcPr>
+          <w:p>
+            <w:pPr>
+              <w:pStyle w:val="Default"/>
+              <w:spacing w:after="167"/>
+              <w:rPr>
+                <w:color w:val="2C2D2C"/>
+                <w:sz w:val="18"/>
+                <w:szCs w:val="18"/>
+              </w:rPr>
+            </w:pPr>
+            <w:r>
+              <w:rPr>
+                <w:color w:val="2C2D2C"/>
+                <w:sz w:val="18"/>
+                <w:szCs w:val="18"/>
+              </w:rPr>
+              <w:t>Is this an important problem for th</w:t>
+            </w:r>
+            <w:r>
+              <w:rPr>
+                <w:color w:val="2C2D2C"/>
+                <w:sz w:val="18"/>
+                <w:szCs w:val="18"/>
+              </w:rPr>
+              <w:t>ese</w:t>
+            </w:r>
+            <w:r>
+              <w:rPr>
+                <w:color w:val="2C2D2C"/>
+                <w:sz w:val="18"/>
+                <w:szCs w:val="18"/>
+              </w:rPr>
+              <w:t xml:space="preserve"> customers/partners?</w:t>
+            </w:r>
+          </w:p>
+        </w:tc>
+        <w:tc>
+          <w:tcPr>
+            <w:tcW w:w="4642" w:type="dxa"/>
+          </w:tcPr>
+          <w:p>
+            <w:pPr>
+              <w:rPr>
+                <w:b/>
+                <w:noProof/>
+                <w:lang w:eastAsia="en-ZA"/>
+              </w:rPr>
+            </w:pPr>
+            <w:r>
+              <w:rPr>
+                <w:b/>
+                <w:noProof/>
+                <w:lang w:eastAsia="en-ZA"/>
+              </w:rPr>
+              <w:t>Yes, many people do not know how to effectively manage their meal plans and dietary requirements to be healthy at a reasonable cost</w:t>
+            </w:r>
+          </w:p>
+        </w:tc>
+      </w:tr>
+      <w:tr>
+        <w:tc>
+          <w:tcPr>
+            <w:tcW w:w="4600" w:type="dxa"/>
+          </w:tcPr>
+          <w:p>
+            <w:pPr>
+              <w:pStyle w:val="Default"/>
+              <w:spacing w:after="167"/>
+              <w:rPr>
+                <w:color w:val="2C2D2C"/>
+                <w:sz w:val="18"/>
+                <w:szCs w:val="18"/>
+              </w:rPr>
+            </w:pPr>
+            <w:r>
+              <w:rPr>
+                <w:color w:val="2C2D2C"/>
+                <w:sz w:val="18"/>
+                <w:szCs w:val="18"/>
+              </w:rPr>
+              <w:t>Is it an urgent problem?</w:t>
+            </w:r>
+          </w:p>
+        </w:tc>
+        <w:tc>
+          <w:tcPr>
+            <w:tcW w:w="4642" w:type="dxa"/>
+          </w:tcPr>
+          <w:p>
+            <w:pPr>
+              <w:rPr>
+                <w:b/>
+                <w:noProof/>
+                <w:lang w:eastAsia="en-ZA"/>
+              </w:rPr>
+            </w:pPr>
+            <w:r>
+              <w:rPr>
+                <w:b/>
+                <w:noProof/>
+                <w:lang w:eastAsia="en-ZA"/>
+              </w:rPr>
+              <w:t>Yes, occurs daily on a global scale</w:t>
+            </w:r>
+          </w:p>
+        </w:tc>
+      </w:tr>
+      <w:tr>
+        <w:tc>
+          <w:tcPr>
+            <w:tcW w:w="4600" w:type="dxa"/>
+          </w:tcPr>
+          <w:p>
+            <w:pPr>
+              <w:autoSpaceDE w:val="0"/>
+              <w:autoSpaceDN w:val="0"/>
+              <w:adjustRightInd w:val="0"/>
+              <w:rPr>
+                <w:b/>
+                <w:noProof/>
+                <w:lang w:eastAsia="en-ZA"/>
+              </w:rPr>
+            </w:pPr>
+            <w:r>
+              <w:rPr>
+                <w:rFonts w:ascii="Arial" w:hAnsi="Arial" w:cs="Arial"/>
+                <w:color w:val="2C2D2C"/>
+                <w:sz w:val="18"/>
+                <w:szCs w:val="18"/>
+              </w:rPr>
+              <w:t>How do we plan to solve this problem for the customer or tap into new business opportunities?</w:t>
+            </w:r>
+          </w:p>
+        </w:tc>
+        <w:tc>
+          <w:tcPr>
+            <w:tcW w:w="4642" w:type="dxa"/>
+          </w:tcPr>
+          <w:p>
+            <w:pPr>
+              <w:rPr>
+                <w:b/>
+                <w:noProof/>
+                <w:lang w:eastAsia="en-ZA"/>
+              </w:rPr>
+            </w:pPr>
+            <w:r>
+              <w:rPr>
+                <w:b/>
+                <w:noProof/>
+                <w:lang w:eastAsia="en-ZA"/>
+              </w:rPr>
+              <w:t>Create a meal plan manager application to show products and recipes according to the user’s chosen dietary options and where to find the cheapest products.</w:t>
+            </w:r>
+          </w:p>
+        </w:tc>
+      </w:tr>
+      <w:tr>
+        <w:tc>
+          <w:tcPr>
+            <w:tcW w:w="4600" w:type="dxa"/>
+          </w:tcPr>
+          <w:p>
+            <w:pPr>
+              <w:pStyle w:val="Default"/>
+              <w:spacing w:after="227"/>
+              <w:rPr>
+                <w:color w:val="2C2D2C"/>
+                <w:sz w:val="18"/>
+                <w:szCs w:val="18"/>
+              </w:rPr>
+            </w:pPr>
+            <w:r>
+              <w:rPr>
+                <w:color w:val="2C2D2C"/>
+                <w:sz w:val="18"/>
+                <w:szCs w:val="18"/>
+              </w:rPr>
+              <w:t>Who is our competition or what are our benchmarks?</w:t>
+            </w:r>
+          </w:p>
+        </w:tc>
+        <w:tc>
+          <w:tcPr>
+            <w:tcW w:w="4642" w:type="dxa"/>
+          </w:tcPr>
+          <w:p>
+            <w:pPr>
+              <w:rPr>
+                <w:b/>
+                <w:noProof/>
+                <w:lang w:eastAsia="en-ZA"/>
+              </w:rPr>
+            </w:pPr>
+            <w:r>
+              <w:rPr>
+                <w:b/>
+                <w:noProof/>
+                <w:lang w:eastAsia="en-ZA"/>
+              </w:rPr>
+              <w:t xml:space="preserve">All </w:t>
+            </w:r>
+            <w:r>
+              <w:rPr>
+                <w:b/>
+                <w:noProof/>
+                <w:lang w:eastAsia="en-ZA"/>
+              </w:rPr>
+              <w:t xml:space="preserve">healthcare </w:t>
+            </w:r>
+            <w:r>
+              <w:rPr>
+                <w:b/>
+                <w:noProof/>
+                <w:lang w:eastAsia="en-ZA"/>
+              </w:rPr>
+              <w:t>companies that</w:t>
+            </w:r>
+            <w:r>
+              <w:rPr>
+                <w:b/>
+                <w:noProof/>
+                <w:lang w:eastAsia="en-ZA"/>
+              </w:rPr>
+              <w:t xml:space="preserve"> could develop an app for the purpose of dietary refinement</w:t>
+            </w:r>
+          </w:p>
+        </w:tc>
+      </w:tr>
+      <w:tr>
+        <w:tc>
+          <w:tcPr>
+            <w:tcW w:w="4600" w:type="dxa"/>
+          </w:tcPr>
+          <w:p>
+            <w:pPr>
+              <w:pStyle w:val="Default"/>
+              <w:spacing w:after="227"/>
+              <w:rPr>
+                <w:color w:val="2C2D2C"/>
+                <w:sz w:val="18"/>
+                <w:szCs w:val="18"/>
+              </w:rPr>
+            </w:pPr>
+            <w:r>
+              <w:rPr>
+                <w:color w:val="2C2D2C"/>
+                <w:sz w:val="18"/>
+                <w:szCs w:val="18"/>
+              </w:rPr>
+              <w:t>How do they solve this problem for their customers today?</w:t>
+            </w:r>
+          </w:p>
+        </w:tc>
+        <w:tc>
+          <w:tcPr>
+            <w:tcW w:w="4642" w:type="dxa"/>
+          </w:tcPr>
+          <w:p>
+            <w:pPr>
+              <w:rPr>
+                <w:b/>
+                <w:noProof/>
+                <w:lang w:eastAsia="en-ZA"/>
+              </w:rPr>
+            </w:pPr>
+            <w:r>
+              <w:rPr>
+                <w:b/>
+                <w:noProof/>
+                <w:lang w:eastAsia="en-ZA"/>
+              </w:rPr>
+              <w:t>Give dietary recommendations via emails or advertisements</w:t>
+            </w:r>
+          </w:p>
+        </w:tc>
+      </w:tr>
+      <w:tr>
+        <w:tc>
+          <w:tcPr>
+            <w:tcW w:w="4600" w:type="dxa"/>
+          </w:tcPr>
+          <w:p>
+            <w:pPr>
+              <w:pStyle w:val="Default"/>
+              <w:spacing w:after="227"/>
+              <w:rPr>
+                <w:color w:val="2C2D2C"/>
+                <w:sz w:val="18"/>
+                <w:szCs w:val="18"/>
+              </w:rPr>
+            </w:pPr>
+            <w:r>
+              <w:rPr>
+                <w:color w:val="2C2D2C"/>
+                <w:sz w:val="18"/>
+                <w:szCs w:val="18"/>
+              </w:rPr>
+              <w:t>What is unique about our way of solving the problem?</w:t>
+            </w:r>
+          </w:p>
+        </w:tc>
+        <w:tc>
+          <w:tcPr>
+            <w:tcW w:w="4642" w:type="dxa"/>
+          </w:tcPr>
+          <w:p>
+            <w:pPr>
+              <w:rPr>
+                <w:b/>
+                <w:noProof/>
+                <w:lang w:eastAsia="en-ZA"/>
+              </w:rPr>
+            </w:pPr>
+            <w:r>
+              <w:rPr>
+                <w:b/>
+                <w:noProof/>
+                <w:lang w:eastAsia="en-ZA"/>
+              </w:rPr>
+              <w:t>The application will use GPS location to calculate stores near you and compare the prices of products to find the cheapest options.</w:t>
+            </w:r>
+          </w:p>
+        </w:tc>
+      </w:tr>
+      <w:tr>
+        <w:tc>
+          <w:tcPr>
+            <w:tcW w:w="4600" w:type="dxa"/>
+          </w:tcPr>
+          <w:p>
+            <w:pPr>
+              <w:pStyle w:val="Default"/>
+              <w:spacing w:after="227"/>
+              <w:rPr>
+                <w:color w:val="2C2D2C"/>
+                <w:sz w:val="18"/>
+                <w:szCs w:val="18"/>
+              </w:rPr>
+            </w:pPr>
+            <w:r>
+              <w:rPr>
+                <w:color w:val="2C2D2C"/>
+                <w:sz w:val="18"/>
+                <w:szCs w:val="18"/>
+              </w:rPr>
+              <w:t>Why are we better than anyone else in solving this problem?</w:t>
+            </w:r>
+          </w:p>
+        </w:tc>
+        <w:tc>
+          <w:tcPr>
+            <w:tcW w:w="4642" w:type="dxa"/>
+          </w:tcPr>
+          <w:p>
+            <w:pPr>
+              <w:rPr>
+                <w:b/>
+                <w:noProof/>
+                <w:lang w:eastAsia="en-ZA"/>
+              </w:rPr>
+            </w:pPr>
+            <w:r>
+              <w:rPr>
+                <w:b/>
+                <w:noProof/>
+                <w:lang w:eastAsia="en-ZA"/>
+              </w:rPr>
+              <w:t>We shall also take the users meal plan choices and allergies into consideration.</w:t>
+            </w:r>
+          </w:p>
+        </w:tc>
+      </w:tr>
+      <w:tr>
+        <w:tc>
+          <w:tcPr>
+            <w:tcW w:w="4600" w:type="dxa"/>
+          </w:tcPr>
+          <w:p>
+            <w:pPr>
+              <w:pStyle w:val="Default"/>
+              <w:rPr>
+                <w:color w:val="2C2D2C"/>
+                <w:sz w:val="18"/>
+                <w:szCs w:val="18"/>
+              </w:rPr>
+            </w:pPr>
+            <w:r>
+              <w:rPr>
+                <w:color w:val="2C2D2C"/>
+                <w:sz w:val="18"/>
+                <w:szCs w:val="18"/>
+              </w:rPr>
+              <w:t>Is our advantage sustainable over time?</w:t>
+            </w:r>
+          </w:p>
+        </w:tc>
+        <w:tc>
+          <w:tcPr>
+            <w:tcW w:w="4642" w:type="dxa"/>
+          </w:tcPr>
+          <w:p>
+            <w:pPr>
+              <w:rPr>
+                <w:b/>
+                <w:noProof/>
+                <w:lang w:eastAsia="en-ZA"/>
+              </w:rPr>
+            </w:pPr>
+            <w:r>
+              <w:rPr>
+                <w:b/>
+                <w:noProof/>
+                <w:lang w:eastAsia="en-ZA"/>
+              </w:rPr>
+              <w:t>Yes, users will save money spent on food products and improve their health with the personalized recipes and health tips.</w:t>
+            </w:r>
+          </w:p>
+        </w:tc>
+      </w:tr>
+    </w:tbl>
+    <w:p/>
+    <w:tbl>
+      <w:tblPr>
+        <w:tblStyle w:val="TableGrid"/>
+        <w:tblW w:w="0" w:type="auto"/>
+        <w:tblLook w:val="04A0" w:firstRow="1" w:lastRow="0" w:firstColumn="1" w:lastColumn="0" w:noHBand="0" w:noVBand="1"/>
+      </w:tblPr>
+      <w:tblGrid>
+        <w:gridCol w:w="4488"/>
+        <w:gridCol w:w="4528"/>
+      </w:tblGrid>
+      <w:tr>
+        <w:tc>
+          <w:tcPr>
+            <w:tcW w:w="9242" w:type="dxa"/>
+            <w:gridSpan w:val="2"/>
+          </w:tcPr>
+          <w:p>
+            <w:pPr>
+              <w:pStyle w:val="Heading3"/>
+            </w:pPr>
+            <w:r>
+              <w:rPr>
+                <w:noProof/>
+                <w:lang w:eastAsia="en-ZA"/>
+              </w:rPr>
+              <w:t xml:space="preserve">Assignment 2 – </w:t>
+            </w:r>
+            <w:r>
+              <w:t>Defining our Value</w:t>
+            </w:r>
+          </w:p>
+        </w:tc>
+      </w:tr>
+      <w:tr>
+        <w:tc>
+          <w:tcPr>
+            <w:tcW w:w="4600" w:type="dxa"/>
+          </w:tcPr>
+          <w:p>
+            <w:pPr>
+              <w:rPr>
+                <w:b/>
+              </w:rPr>
+            </w:pPr>
+            <w:r>
+              <w:rPr>
+                <w:b/>
+                <w:noProof/>
+                <w:lang w:eastAsia="en-ZA"/>
+              </w:rPr>
+              <w:t xml:space="preserve">Question </w:t>
+            </w:r>
+            <w:r>
+              <w:rPr>
+                <w:b/>
+              </w:rPr>
+              <w:t>/ Task</w:t>
+            </w:r>
+          </w:p>
+        </w:tc>
+        <w:tc>
+          <w:tcPr>
+            <w:tcW w:w="4642" w:type="dxa"/>
+          </w:tcPr>
+          <w:p>
+            <w:pPr>
+              <w:rPr>
+                <w:b/>
+                <w:noProof/>
+                <w:lang w:eastAsia="en-ZA"/>
+              </w:rPr>
+            </w:pPr>
+            <w:r>
+              <w:rPr>
+                <w:b/>
+                <w:noProof/>
+                <w:lang w:eastAsia="en-ZA"/>
+              </w:rPr>
+              <w:t>Answer</w:t>
+            </w:r>
+          </w:p>
+        </w:tc>
+      </w:tr>
+      <w:tr>
+        <w:tc>
+          <w:tcPr>
+            <w:tcW w:w="4600" w:type="dxa"/>
+          </w:tcPr>
+          <w:p>
+            <w:pPr>
+              <w:pStyle w:val="Default"/>
+              <w:rPr>
+                <w:color w:val="2C2D2C"/>
+                <w:sz w:val="20"/>
+                <w:szCs w:val="20"/>
+              </w:rPr>
+            </w:pPr>
+            <w:r>
+              <w:rPr>
+                <w:color w:val="2C2D2C"/>
+                <w:sz w:val="20"/>
+                <w:szCs w:val="20"/>
+              </w:rPr>
+              <w:t>What are the different types of value you derive from buying and doing things?</w:t>
+            </w:r>
+          </w:p>
+        </w:tc>
+        <w:tc>
+          <w:tcPr>
+            <w:tcW w:w="4642" w:type="dxa"/>
+          </w:tcPr>
+          <w:p>
+            <w:pPr>
+              <w:rPr>
+                <w:noProof/>
+                <w:lang w:eastAsia="en-ZA"/>
+              </w:rPr>
+            </w:pPr>
+            <w:r>
+              <w:rPr>
+                <w:noProof/>
+                <w:lang w:eastAsia="en-ZA"/>
+              </w:rPr>
+              <w:t>Food can become expensive and finding healthy food options is also a difficult process. Finding recipes to match all your meal plan choices and allergies can become time consuming.</w:t>
+            </w:r>
+          </w:p>
+        </w:tc>
+      </w:tr>
+      <w:tr>
+        <w:tc>
+          <w:tcPr>
+            <w:tcW w:w="4600" w:type="dxa"/>
+          </w:tcPr>
+          <w:p>
+            <w:pPr>
+              <w:pStyle w:val="Default"/>
+              <w:rPr>
+                <w:color w:val="2C2D2C"/>
+                <w:sz w:val="18"/>
+                <w:szCs w:val="18"/>
+              </w:rPr>
+            </w:pPr>
+            <w:r>
+              <w:rPr>
+                <w:color w:val="2C2D2C"/>
+                <w:sz w:val="18"/>
+                <w:szCs w:val="18"/>
+              </w:rPr>
+              <w:t>List 15 to 20 values you derive from buying or doing things.</w:t>
+            </w:r>
+          </w:p>
+        </w:tc>
+        <w:tc>
+          <w:tcPr>
+            <w:tcW w:w="4642" w:type="dxa"/>
+          </w:tcPr>
+          <w:p>
+            <w:pPr>
+              <w:rPr>
+                <w:noProof/>
+                <w:lang w:eastAsia="en-ZA"/>
+              </w:rPr>
+            </w:pPr>
+            <w:r>
+              <w:rPr>
+                <w:noProof/>
+                <w:lang w:eastAsia="en-ZA"/>
+              </w:rPr>
+              <w:t>Time, cost, service, promptness, efficiency, effectiveness, cheapest product prices, icreased healthy options, consistency, accountability, diversity, simplicity, balance, originality, organisation</w:t>
+            </w:r>
+          </w:p>
+        </w:tc>
+      </w:tr>
+      <w:tr>
+        <w:tc>
+          <w:tcPr>
+            <w:tcW w:w="4600" w:type="dxa"/>
+          </w:tcPr>
+          <w:p>
+            <w:pPr>
+              <w:pStyle w:val="Default"/>
+            </w:pPr>
+            <w:r>
+              <w:rPr>
+                <w:color w:val="2C2D2C"/>
+                <w:sz w:val="18"/>
+                <w:szCs w:val="18"/>
+              </w:rPr>
+              <w:t>Then create a short list that most accurately describes the value our product/service offers our customers.</w:t>
+            </w:r>
+          </w:p>
+        </w:tc>
+        <w:tc>
+          <w:tcPr>
+            <w:tcW w:w="4642" w:type="dxa"/>
+          </w:tcPr>
+          <w:p>
+            <w:pPr>
+              <w:rPr>
+                <w:noProof/>
+                <w:lang w:eastAsia="en-ZA"/>
+              </w:rPr>
+            </w:pPr>
+            <w:r>
+              <w:rPr>
+                <w:noProof/>
+                <w:lang w:eastAsia="en-ZA"/>
+              </w:rPr>
+              <w:t>Improved user experience, improved customer support and motivation, wide range of products and recipes for users to search for, Increased cost savings for users, Free promotional opportunities for food suppliers</w:t>
+            </w:r>
+          </w:p>
+        </w:tc>
+      </w:tr>
+    </w:tbl>
+    <w:p/>
+    <w:p/>
+    <w:tbl>
+      <w:tblPr>
+        <w:tblStyle w:val="TableGrid"/>
+        <w:tblW w:w="0" w:type="auto"/>
+        <w:tblLook w:val="04A0" w:firstRow="1" w:lastRow="0" w:firstColumn="1" w:lastColumn="0" w:noHBand="0" w:noVBand="1"/>
+      </w:tblPr>
+      <w:tblGrid>
+        <w:gridCol w:w="4479"/>
+        <w:gridCol w:w="4537"/>
+      </w:tblGrid>
+      <w:tr>
+        <w:tc>
+          <w:tcPr>
+            <w:tcW w:w="9242" w:type="dxa"/>
+            <w:gridSpan w:val="2"/>
+          </w:tcPr>
+          <w:p>
+            <w:pPr>
+              <w:pStyle w:val="Heading3"/>
+            </w:pPr>
+            <w:r>
+              <w:rPr>
+                <w:noProof/>
+                <w:lang w:eastAsia="en-ZA"/>
+              </w:rPr>
+              <w:lastRenderedPageBreak/>
+              <w:t xml:space="preserve">Assignment 3 – </w:t>
+            </w:r>
+            <w:r>
+              <w:t>Value Proposition Assumptions</w:t>
+            </w:r>
+          </w:p>
+        </w:tc>
+      </w:tr>
+      <w:tr>
+        <w:tc>
+          <w:tcPr>
+            <w:tcW w:w="4600" w:type="dxa"/>
+          </w:tcPr>
+          <w:p>
+            <w:pPr>
+              <w:rPr>
+                <w:b/>
+              </w:rPr>
+            </w:pPr>
+            <w:r>
+              <w:rPr>
+                <w:b/>
+                <w:noProof/>
+                <w:lang w:eastAsia="en-ZA"/>
+              </w:rPr>
+              <w:t xml:space="preserve">Question </w:t>
+            </w:r>
+            <w:r>
+              <w:rPr>
+                <w:b/>
+              </w:rPr>
+              <w:t>/ Task</w:t>
+            </w:r>
+          </w:p>
+        </w:tc>
+        <w:tc>
+          <w:tcPr>
+            <w:tcW w:w="4642" w:type="dxa"/>
+          </w:tcPr>
+          <w:p>
+            <w:pPr>
+              <w:rPr>
+                <w:b/>
+                <w:noProof/>
+                <w:lang w:eastAsia="en-ZA"/>
+              </w:rPr>
+            </w:pPr>
+            <w:r>
+              <w:rPr>
+                <w:b/>
+                <w:noProof/>
+                <w:lang w:eastAsia="en-ZA"/>
+              </w:rPr>
+              <w:t>Answer</w:t>
+            </w:r>
+          </w:p>
+        </w:tc>
+      </w:tr>
+      <w:tr>
+        <w:tc>
+          <w:tcPr>
+            <w:tcW w:w="4600" w:type="dxa"/>
+          </w:tcPr>
+          <w:p>
+            <w:pPr>
+              <w:pStyle w:val="Default"/>
+            </w:pPr>
+            <w:r>
+              <w:rPr>
+                <w:color w:val="2C2D2C"/>
+                <w:sz w:val="18"/>
+                <w:szCs w:val="18"/>
+              </w:rPr>
+              <w:t>Is the customer problem we are solving validated by a measurable fact?</w:t>
+            </w:r>
+          </w:p>
+        </w:tc>
+        <w:tc>
+          <w:tcPr>
+            <w:tcW w:w="4642" w:type="dxa"/>
+          </w:tcPr>
+          <w:p>
+            <w:pPr>
+              <w:rPr>
+                <w:noProof/>
+                <w:lang w:eastAsia="en-ZA"/>
+              </w:rPr>
+            </w:pPr>
+            <w:r>
+              <w:rPr>
+                <w:noProof/>
+                <w:lang w:eastAsia="en-ZA"/>
+              </w:rPr>
+              <w:t>Yes</w:t>
+            </w:r>
+          </w:p>
+        </w:tc>
+      </w:tr>
+      <w:tr>
+        <w:tc>
+          <w:tcPr>
+            <w:tcW w:w="4600" w:type="dxa"/>
+          </w:tcPr>
+          <w:p>
+            <w:pPr>
+              <w:pStyle w:val="Default"/>
+              <w:rPr>
+                <w:color w:val="2C2D2C"/>
+                <w:sz w:val="18"/>
+                <w:szCs w:val="18"/>
+              </w:rPr>
+            </w:pPr>
+            <w:r>
+              <w:rPr>
+                <w:color w:val="2C2D2C"/>
+                <w:sz w:val="18"/>
+                <w:szCs w:val="18"/>
+              </w:rPr>
+              <w:t>Are we able to identify which customers are suffering the most from this problem?</w:t>
+            </w:r>
+          </w:p>
+        </w:tc>
+        <w:tc>
+          <w:tcPr>
+            <w:tcW w:w="4642" w:type="dxa"/>
+          </w:tcPr>
+          <w:p>
+            <w:pPr>
+              <w:rPr>
+                <w:noProof/>
+                <w:lang w:eastAsia="en-ZA"/>
+              </w:rPr>
+            </w:pPr>
+            <w:r>
+              <w:rPr>
+                <w:noProof/>
+                <w:lang w:eastAsia="en-ZA"/>
+              </w:rPr>
+              <w:t>All users encounter this problem</w:t>
+            </w:r>
+          </w:p>
+        </w:tc>
+      </w:tr>
+      <w:tr>
+        <w:tc>
+          <w:tcPr>
+            <w:tcW w:w="4600" w:type="dxa"/>
+          </w:tcPr>
+          <w:p>
+            <w:pPr>
+              <w:pStyle w:val="Default"/>
+              <w:rPr>
+                <w:color w:val="2C2D2C"/>
+                <w:sz w:val="18"/>
+                <w:szCs w:val="18"/>
+              </w:rPr>
+            </w:pPr>
+            <w:r>
+              <w:rPr>
+                <w:color w:val="2C2D2C"/>
+                <w:sz w:val="18"/>
+                <w:szCs w:val="18"/>
+              </w:rPr>
+              <w:t>Do we understand how the problem impacts the customer and their business?</w:t>
+            </w:r>
+          </w:p>
+        </w:tc>
+        <w:tc>
+          <w:tcPr>
+            <w:tcW w:w="4642" w:type="dxa"/>
+          </w:tcPr>
+          <w:p>
+            <w:pPr>
+              <w:rPr>
+                <w:noProof/>
+                <w:lang w:eastAsia="en-ZA"/>
+              </w:rPr>
+            </w:pPr>
+            <w:r>
+              <w:rPr>
+                <w:noProof/>
+                <w:lang w:eastAsia="en-ZA"/>
+              </w:rPr>
+              <w:t>Yes, healthy food is of great importance to fuel our daily activities. Finding cheap healthy food options is hard.</w:t>
+            </w:r>
+          </w:p>
+        </w:tc>
+      </w:tr>
+      <w:tr>
+        <w:tc>
+          <w:tcPr>
+            <w:tcW w:w="4600" w:type="dxa"/>
+          </w:tcPr>
+          <w:p>
+            <w:pPr>
+              <w:pStyle w:val="Default"/>
+              <w:rPr>
+                <w:color w:val="2C2D2C"/>
+                <w:sz w:val="18"/>
+                <w:szCs w:val="18"/>
+              </w:rPr>
+            </w:pPr>
+            <w:r>
+              <w:rPr>
+                <w:color w:val="2C2D2C"/>
+                <w:sz w:val="18"/>
+                <w:szCs w:val="18"/>
+              </w:rPr>
+              <w:t>Do you have evidence that links the customer problem to the target customer?</w:t>
+            </w:r>
+          </w:p>
+        </w:tc>
+        <w:tc>
+          <w:tcPr>
+            <w:tcW w:w="4642" w:type="dxa"/>
+          </w:tcPr>
+          <w:p>
+            <w:pPr>
+              <w:rPr>
+                <w:noProof/>
+                <w:lang w:eastAsia="en-ZA"/>
+              </w:rPr>
+            </w:pPr>
+            <w:r>
+              <w:rPr>
+                <w:noProof/>
+                <w:lang w:eastAsia="en-ZA"/>
+              </w:rPr>
+              <w:t>No</w:t>
+            </w:r>
+          </w:p>
+        </w:tc>
+      </w:tr>
+      <w:tr>
+        <w:tc>
+          <w:tcPr>
+            <w:tcW w:w="4600" w:type="dxa"/>
+          </w:tcPr>
+          <w:p>
+            <w:pPr>
+              <w:pStyle w:val="Default"/>
+              <w:rPr>
+                <w:color w:val="2C2D2C"/>
+                <w:sz w:val="18"/>
+                <w:szCs w:val="18"/>
+              </w:rPr>
+            </w:pPr>
+            <w:r>
+              <w:rPr>
+                <w:color w:val="2C2D2C"/>
+                <w:sz w:val="18"/>
+                <w:szCs w:val="18"/>
+              </w:rPr>
+              <w:t>Who are our target customers?</w:t>
+            </w:r>
+          </w:p>
+        </w:tc>
+        <w:tc>
+          <w:tcPr>
+            <w:tcW w:w="4642" w:type="dxa"/>
+          </w:tcPr>
+          <w:p>
+            <w:pPr>
+              <w:rPr>
+                <w:noProof/>
+                <w:lang w:eastAsia="en-ZA"/>
+              </w:rPr>
+            </w:pPr>
+            <w:r>
+              <w:rPr>
+                <w:noProof/>
+                <w:lang w:eastAsia="en-ZA"/>
+              </w:rPr>
+              <w:t>General public</w:t>
+            </w:r>
+          </w:p>
+        </w:tc>
+      </w:tr>
+      <w:tr>
+        <w:tc>
+          <w:tcPr>
+            <w:tcW w:w="4600" w:type="dxa"/>
+          </w:tcPr>
+          <w:p>
+            <w:pPr>
+              <w:pStyle w:val="Default"/>
+              <w:rPr>
+                <w:color w:val="2C2D2C"/>
+                <w:sz w:val="18"/>
+                <w:szCs w:val="18"/>
+              </w:rPr>
+            </w:pPr>
+            <w:r>
+              <w:rPr>
+                <w:color w:val="2C2D2C"/>
+                <w:sz w:val="18"/>
+                <w:szCs w:val="18"/>
+              </w:rPr>
+              <w:t>What kind of problem do we solve for them?</w:t>
+            </w:r>
+          </w:p>
+        </w:tc>
+        <w:tc>
+          <w:tcPr>
+            <w:tcW w:w="4642" w:type="dxa"/>
+          </w:tcPr>
+          <w:p>
+            <w:pPr>
+              <w:rPr>
+                <w:noProof/>
+                <w:lang w:eastAsia="en-ZA"/>
+              </w:rPr>
+            </w:pPr>
+            <w:r>
+              <w:rPr>
+                <w:noProof/>
+                <w:lang w:eastAsia="en-ZA"/>
+              </w:rPr>
+              <w:t>Finding the cheapest food options for healthy dietary requirements</w:t>
+            </w:r>
+          </w:p>
+        </w:tc>
+      </w:tr>
+      <w:tr>
+        <w:tc>
+          <w:tcPr>
+            <w:tcW w:w="4600" w:type="dxa"/>
+          </w:tcPr>
+          <w:p>
+            <w:pPr>
+              <w:pStyle w:val="Default"/>
+              <w:rPr>
+                <w:color w:val="2C2D2C"/>
+                <w:sz w:val="18"/>
+                <w:szCs w:val="18"/>
+              </w:rPr>
+            </w:pPr>
+            <w:r>
+              <w:rPr>
+                <w:color w:val="2C2D2C"/>
+                <w:sz w:val="18"/>
+                <w:szCs w:val="18"/>
+              </w:rPr>
+              <w:t>Is this an important problem for our customer(s)?</w:t>
+            </w:r>
+          </w:p>
+        </w:tc>
+        <w:tc>
+          <w:tcPr>
+            <w:tcW w:w="4642" w:type="dxa"/>
+          </w:tcPr>
+          <w:p>
+            <w:pPr>
+              <w:rPr>
+                <w:noProof/>
+                <w:lang w:eastAsia="en-ZA"/>
+              </w:rPr>
+            </w:pPr>
+            <w:r>
+              <w:rPr>
+                <w:noProof/>
+                <w:lang w:eastAsia="en-ZA"/>
+              </w:rPr>
+              <w:t>Yes</w:t>
+            </w:r>
+          </w:p>
+        </w:tc>
+      </w:tr>
+      <w:tr>
+        <w:tc>
+          <w:tcPr>
+            <w:tcW w:w="4600" w:type="dxa"/>
+          </w:tcPr>
+          <w:p>
+            <w:pPr>
+              <w:pStyle w:val="Default"/>
+              <w:rPr>
+                <w:color w:val="2C2D2C"/>
+                <w:sz w:val="18"/>
+                <w:szCs w:val="18"/>
+              </w:rPr>
+            </w:pPr>
+            <w:r>
+              <w:rPr>
+                <w:color w:val="2C2D2C"/>
+                <w:sz w:val="18"/>
+                <w:szCs w:val="18"/>
+              </w:rPr>
+              <w:t>Is it an urgent problem?</w:t>
+            </w:r>
+          </w:p>
+        </w:tc>
+        <w:tc>
+          <w:tcPr>
+            <w:tcW w:w="4642" w:type="dxa"/>
+          </w:tcPr>
+          <w:p>
+            <w:pPr>
+              <w:rPr>
+                <w:noProof/>
+                <w:lang w:eastAsia="en-ZA"/>
+              </w:rPr>
+            </w:pPr>
+            <w:r>
+              <w:rPr>
+                <w:noProof/>
+                <w:lang w:eastAsia="en-ZA"/>
+              </w:rPr>
+              <w:t>Not very urgent, but can improve quality of lifestyle</w:t>
+            </w:r>
+          </w:p>
+        </w:tc>
+      </w:tr>
+      <w:tr>
+        <w:tc>
+          <w:tcPr>
+            <w:tcW w:w="4600" w:type="dxa"/>
+          </w:tcPr>
+          <w:p>
+            <w:pPr>
+              <w:pStyle w:val="Default"/>
+              <w:rPr>
+                <w:color w:val="2C2D2C"/>
+                <w:sz w:val="18"/>
+                <w:szCs w:val="18"/>
+              </w:rPr>
+            </w:pPr>
+            <w:r>
+              <w:rPr>
+                <w:color w:val="2C2D2C"/>
+                <w:sz w:val="18"/>
+                <w:szCs w:val="18"/>
+              </w:rPr>
+              <w:t>How do we plan to solve this problem for the customer(s)</w:t>
+            </w:r>
+          </w:p>
+        </w:tc>
+        <w:tc>
+          <w:tcPr>
+            <w:tcW w:w="4642" w:type="dxa"/>
+          </w:tcPr>
+          <w:p>
+            <w:pPr>
+              <w:rPr>
+                <w:noProof/>
+                <w:lang w:eastAsia="en-ZA"/>
+              </w:rPr>
+            </w:pPr>
+            <w:r>
+              <w:rPr>
+                <w:noProof/>
+                <w:lang w:eastAsia="en-ZA"/>
+              </w:rPr>
+              <w:t>Mobile/Desktop application to be developed</w:t>
+            </w:r>
+          </w:p>
+        </w:tc>
+      </w:tr>
+      <w:tr>
+        <w:tc>
+          <w:tcPr>
+            <w:tcW w:w="4600" w:type="dxa"/>
+          </w:tcPr>
+          <w:p>
+            <w:pPr>
+              <w:pStyle w:val="Default"/>
+              <w:rPr>
+                <w:color w:val="2C2D2C"/>
+                <w:sz w:val="18"/>
+                <w:szCs w:val="18"/>
+              </w:rPr>
+            </w:pPr>
+            <w:r>
+              <w:rPr>
+                <w:color w:val="2C2D2C"/>
+                <w:sz w:val="18"/>
+                <w:szCs w:val="18"/>
+              </w:rPr>
+              <w:t>Describe how our solution will work in the customers’ hands and the benefits that it will generate.</w:t>
+            </w:r>
+          </w:p>
+        </w:tc>
+        <w:tc>
+          <w:tcPr>
+            <w:tcW w:w="4642" w:type="dxa"/>
+          </w:tcPr>
+          <w:p>
+            <w:pPr>
+              <w:rPr>
+                <w:noProof/>
+                <w:lang w:eastAsia="en-ZA"/>
+              </w:rPr>
+            </w:pPr>
+            <w:r>
+              <w:rPr>
+                <w:noProof/>
+                <w:lang w:eastAsia="en-ZA"/>
+              </w:rPr>
+              <w:t>Users will download the application and sign up with basic information. They can then select their allergies and meal plan options to filter data in the application. After signing up, users can view recipes, products and nearby stores. They can also track the progress they have made in terms of weight loss and calculate their body mass index</w:t>
+            </w:r>
+          </w:p>
+        </w:tc>
+      </w:tr>
+      <w:tr>
+        <w:tc>
+          <w:tcPr>
+            <w:tcW w:w="4600" w:type="dxa"/>
+          </w:tcPr>
+          <w:p>
+            <w:pPr>
+              <w:pStyle w:val="Default"/>
+              <w:rPr>
+                <w:color w:val="2C2D2C"/>
+                <w:sz w:val="18"/>
+                <w:szCs w:val="18"/>
+              </w:rPr>
+            </w:pPr>
+            <w:r>
+              <w:rPr>
+                <w:color w:val="2C2D2C"/>
+                <w:sz w:val="18"/>
+                <w:szCs w:val="18"/>
+              </w:rPr>
+              <w:t>Who is our competition?</w:t>
+            </w:r>
+          </w:p>
+        </w:tc>
+        <w:tc>
+          <w:tcPr>
+            <w:tcW w:w="4642" w:type="dxa"/>
+          </w:tcPr>
+          <w:p>
+            <w:pPr>
+              <w:rPr>
+                <w:noProof/>
+                <w:lang w:eastAsia="en-ZA"/>
+              </w:rPr>
+            </w:pPr>
+            <w:r>
+              <w:rPr>
+                <w:noProof/>
+                <w:lang w:eastAsia="en-ZA"/>
+              </w:rPr>
+              <w:t>All healthcare companies that could develop an app for the purpose of dietary refinement</w:t>
+            </w:r>
+          </w:p>
+        </w:tc>
+      </w:tr>
+      <w:tr>
+        <w:tc>
+          <w:tcPr>
+            <w:tcW w:w="4600" w:type="dxa"/>
+          </w:tcPr>
+          <w:p>
+            <w:pPr>
+              <w:pStyle w:val="Default"/>
+              <w:rPr>
+                <w:color w:val="2C2D2C"/>
+                <w:sz w:val="18"/>
+                <w:szCs w:val="18"/>
+              </w:rPr>
+            </w:pPr>
+            <w:r>
+              <w:rPr>
+                <w:color w:val="2C2D2C"/>
+                <w:sz w:val="18"/>
+                <w:szCs w:val="18"/>
+              </w:rPr>
+              <w:t>How do they solve this problem for their customers today?</w:t>
+            </w:r>
+          </w:p>
+        </w:tc>
+        <w:tc>
+          <w:tcPr>
+            <w:tcW w:w="4642" w:type="dxa"/>
+          </w:tcPr>
+          <w:p>
+            <w:pPr>
+              <w:rPr>
+                <w:noProof/>
+                <w:lang w:eastAsia="en-ZA"/>
+              </w:rPr>
+            </w:pPr>
+            <w:r>
+              <w:rPr>
+                <w:noProof/>
+                <w:lang w:eastAsia="en-ZA"/>
+              </w:rPr>
+              <w:t>Give dietary recommendations via emails or advertisements</w:t>
+            </w:r>
+          </w:p>
+        </w:tc>
+      </w:tr>
+      <w:tr>
+        <w:tc>
+          <w:tcPr>
+            <w:tcW w:w="4600" w:type="dxa"/>
+          </w:tcPr>
+          <w:p>
+            <w:pPr>
+              <w:pStyle w:val="Default"/>
+              <w:rPr>
+                <w:color w:val="2C2D2C"/>
+                <w:sz w:val="18"/>
+                <w:szCs w:val="18"/>
+              </w:rPr>
+            </w:pPr>
+            <w:r>
+              <w:rPr>
+                <w:color w:val="2C2D2C"/>
+                <w:sz w:val="18"/>
+                <w:szCs w:val="18"/>
+              </w:rPr>
+              <w:t>What is unique about your way of solving the problem?</w:t>
+            </w:r>
+          </w:p>
+        </w:tc>
+        <w:tc>
+          <w:tcPr>
+            <w:tcW w:w="4642" w:type="dxa"/>
+          </w:tcPr>
+          <w:p>
+            <w:pPr>
+              <w:rPr>
+                <w:noProof/>
+                <w:lang w:eastAsia="en-ZA"/>
+              </w:rPr>
+            </w:pPr>
+            <w:r>
+              <w:rPr>
+                <w:noProof/>
+                <w:lang w:eastAsia="en-ZA"/>
+              </w:rPr>
+              <w:t>The application will use GPS location to calculate stores near you and compare the prices of products to find the cheapest options.</w:t>
+            </w:r>
+          </w:p>
+        </w:tc>
+      </w:tr>
+      <w:tr>
+        <w:tc>
+          <w:tcPr>
+            <w:tcW w:w="4600" w:type="dxa"/>
+          </w:tcPr>
+          <w:p>
+            <w:pPr>
+              <w:pStyle w:val="Default"/>
+              <w:rPr>
+                <w:color w:val="2C2D2C"/>
+                <w:sz w:val="18"/>
+                <w:szCs w:val="18"/>
+              </w:rPr>
+            </w:pPr>
+            <w:r>
+              <w:rPr>
+                <w:color w:val="2C2D2C"/>
+                <w:sz w:val="18"/>
+                <w:szCs w:val="18"/>
+              </w:rPr>
+              <w:t>Why are we better than anyone else in solving this problem?</w:t>
+            </w:r>
+          </w:p>
+        </w:tc>
+        <w:tc>
+          <w:tcPr>
+            <w:tcW w:w="4642" w:type="dxa"/>
+          </w:tcPr>
+          <w:p>
+            <w:pPr>
+              <w:rPr>
+                <w:noProof/>
+                <w:lang w:eastAsia="en-ZA"/>
+              </w:rPr>
+            </w:pPr>
+            <w:r>
+              <w:rPr>
+                <w:noProof/>
+                <w:lang w:eastAsia="en-ZA"/>
+              </w:rPr>
+              <w:t>We shall also take the users meal plan choices and allergies into consideration</w:t>
+            </w:r>
+            <w:r>
+              <w:rPr>
+                <w:noProof/>
+                <w:lang w:eastAsia="en-ZA"/>
+              </w:rPr>
+              <w:t xml:space="preserve"> which is not normally included into existing applications</w:t>
+            </w:r>
+            <w:r>
+              <w:rPr>
+                <w:noProof/>
+                <w:lang w:eastAsia="en-ZA"/>
+              </w:rPr>
+              <w:t>.</w:t>
+            </w:r>
+          </w:p>
+        </w:tc>
+      </w:tr>
+    </w:tbl>
+    <w:p/>
+    <w:tbl>
+      <w:tblPr>
+        <w:tblStyle w:val="TableGrid"/>
+        <w:tblW w:w="0" w:type="auto"/>
+        <w:tblLook w:val="04A0" w:firstRow="1" w:lastRow="0" w:firstColumn="1" w:lastColumn="0" w:noHBand="0" w:noVBand="1"/>
+      </w:tblPr>
+      <w:tblGrid>
+        <w:gridCol w:w="4499"/>
+        <w:gridCol w:w="4517"/>
+      </w:tblGrid>
+      <w:tr>
+        <w:tc>
+          <w:tcPr>
+            <w:tcW w:w="9242" w:type="dxa"/>
+            <w:gridSpan w:val="2"/>
+          </w:tcPr>
+          <w:p>
+            <w:pPr>
+              <w:pStyle w:val="Heading3"/>
+            </w:pPr>
+            <w:r>
+              <w:rPr>
+                <w:noProof/>
+                <w:lang w:eastAsia="en-ZA"/>
+              </w:rPr>
+              <w:t xml:space="preserve">Assignment 4 – </w:t>
+            </w:r>
+            <w:r>
+              <w:t>Testing Our Assumptions</w:t>
+            </w:r>
+          </w:p>
+        </w:tc>
+      </w:tr>
+      <w:tr>
+        <w:tc>
+          <w:tcPr>
+            <w:tcW w:w="4600" w:type="dxa"/>
+          </w:tcPr>
+          <w:p>
+            <w:pPr>
+              <w:rPr>
+                <w:b/>
+              </w:rPr>
+            </w:pPr>
+            <w:r>
+              <w:rPr>
+                <w:b/>
+                <w:noProof/>
+                <w:lang w:eastAsia="en-ZA"/>
+              </w:rPr>
+              <w:t xml:space="preserve">Question </w:t>
+            </w:r>
+            <w:r>
+              <w:rPr>
+                <w:b/>
+              </w:rPr>
+              <w:t>/ Task</w:t>
+            </w:r>
+          </w:p>
+        </w:tc>
+        <w:tc>
+          <w:tcPr>
+            <w:tcW w:w="4642" w:type="dxa"/>
+          </w:tcPr>
+          <w:p>
+            <w:pPr>
+              <w:rPr>
+                <w:b/>
+                <w:noProof/>
+                <w:lang w:eastAsia="en-ZA"/>
+              </w:rPr>
+            </w:pPr>
+            <w:r>
+              <w:rPr>
+                <w:b/>
+                <w:noProof/>
+                <w:lang w:eastAsia="en-ZA"/>
+              </w:rPr>
+              <w:t>Answer</w:t>
+            </w:r>
+          </w:p>
+        </w:tc>
+      </w:tr>
+      <w:tr>
+        <w:tc>
+          <w:tcPr>
+            <w:tcW w:w="4600" w:type="dxa"/>
+          </w:tcPr>
+          <w:p>
+            <w:pPr>
+              <w:pStyle w:val="Default"/>
+            </w:pPr>
+            <w:r>
+              <w:rPr>
+                <w:color w:val="2C2D2C"/>
+                <w:sz w:val="18"/>
+                <w:szCs w:val="18"/>
+              </w:rPr>
+              <w:t>What objectives are potential customers/partners pursuing?</w:t>
+            </w:r>
+          </w:p>
+        </w:tc>
+        <w:tc>
+          <w:tcPr>
+            <w:tcW w:w="4642" w:type="dxa"/>
+          </w:tcPr>
+          <w:p>
+            <w:pPr>
+              <w:rPr>
+                <w:noProof/>
+                <w:lang w:eastAsia="en-ZA"/>
+              </w:rPr>
+            </w:pPr>
+            <w:r>
+              <w:rPr>
+                <w:noProof/>
+                <w:lang w:eastAsia="en-ZA"/>
+              </w:rPr>
+              <w:t>Reduce the cost of following a healthy mealplan</w:t>
+            </w:r>
+          </w:p>
+        </w:tc>
+      </w:tr>
+      <w:tr>
+        <w:tc>
+          <w:tcPr>
+            <w:tcW w:w="4600" w:type="dxa"/>
+          </w:tcPr>
+          <w:p>
+            <w:pPr>
+              <w:pStyle w:val="Default"/>
+              <w:rPr>
+                <w:color w:val="2C2D2C"/>
+                <w:sz w:val="18"/>
+                <w:szCs w:val="18"/>
+              </w:rPr>
+            </w:pPr>
+            <w:r>
+              <w:rPr>
+                <w:color w:val="2C2D2C"/>
+                <w:sz w:val="18"/>
+                <w:szCs w:val="18"/>
+              </w:rPr>
+              <w:t>How are they pursuing the objectives?</w:t>
+            </w:r>
+          </w:p>
+        </w:tc>
+        <w:tc>
+          <w:tcPr>
+            <w:tcW w:w="4642" w:type="dxa"/>
+          </w:tcPr>
+          <w:p>
+            <w:pPr>
+              <w:rPr>
+                <w:noProof/>
+                <w:lang w:eastAsia="en-ZA"/>
+              </w:rPr>
+            </w:pPr>
+            <w:r>
+              <w:rPr>
+                <w:noProof/>
+                <w:lang w:eastAsia="en-ZA"/>
+              </w:rPr>
+              <w:t>Currently, customers do not know how to effectively manage a healthy dietary lifecycle and when they want to be healthy, they tend to overpay on healthy products</w:t>
+            </w:r>
+          </w:p>
+        </w:tc>
+      </w:tr>
+      <w:tr>
+        <w:tc>
+          <w:tcPr>
+            <w:tcW w:w="4600" w:type="dxa"/>
+          </w:tcPr>
+          <w:p>
+            <w:pPr>
+              <w:pStyle w:val="Default"/>
+              <w:rPr>
+                <w:color w:val="2C2D2C"/>
+                <w:sz w:val="18"/>
+                <w:szCs w:val="18"/>
+              </w:rPr>
+            </w:pPr>
+            <w:r>
+              <w:rPr>
+                <w:color w:val="2C2D2C"/>
+                <w:sz w:val="18"/>
+                <w:szCs w:val="18"/>
+              </w:rPr>
+              <w:t>How does failure to reach those objectives affect them?</w:t>
+            </w:r>
+          </w:p>
+        </w:tc>
+        <w:tc>
+          <w:tcPr>
+            <w:tcW w:w="4642" w:type="dxa"/>
+          </w:tcPr>
+          <w:p>
+            <w:pPr>
+              <w:rPr>
+                <w:noProof/>
+                <w:lang w:eastAsia="en-ZA"/>
+              </w:rPr>
+            </w:pPr>
+            <w:r>
+              <w:rPr>
+                <w:noProof/>
+                <w:lang w:eastAsia="en-ZA"/>
+              </w:rPr>
+              <w:t>Money, health and efficiency</w:t>
+            </w:r>
+          </w:p>
+        </w:tc>
+      </w:tr>
+      <w:tr>
+        <w:tc>
+          <w:tcPr>
+            <w:tcW w:w="4600" w:type="dxa"/>
+          </w:tcPr>
+          <w:p>
+            <w:pPr>
+              <w:pStyle w:val="Default"/>
+              <w:rPr>
+                <w:color w:val="2C2D2C"/>
+                <w:sz w:val="18"/>
+                <w:szCs w:val="18"/>
+              </w:rPr>
+            </w:pPr>
+            <w:r>
+              <w:rPr>
+                <w:color w:val="2C2D2C"/>
+                <w:sz w:val="18"/>
+                <w:szCs w:val="18"/>
+              </w:rPr>
+              <w:t>Can the impact be measured in economic loss?</w:t>
+            </w:r>
+          </w:p>
+        </w:tc>
+        <w:tc>
+          <w:tcPr>
+            <w:tcW w:w="4642" w:type="dxa"/>
+          </w:tcPr>
+          <w:p>
+            <w:pPr>
+              <w:rPr>
+                <w:noProof/>
+                <w:lang w:eastAsia="en-ZA"/>
+              </w:rPr>
+            </w:pPr>
+            <w:r>
+              <w:rPr>
+                <w:noProof/>
+                <w:lang w:eastAsia="en-ZA"/>
+              </w:rPr>
+              <w:t xml:space="preserve">Yes, </w:t>
+            </w:r>
+            <w:r>
+              <w:rPr>
+                <w:noProof/>
+                <w:lang w:eastAsia="en-ZA"/>
+              </w:rPr>
+              <w:t>purchasing food from suppliers at too high prices, can impact economy</w:t>
+            </w:r>
+          </w:p>
+        </w:tc>
+      </w:tr>
+    </w:tbl>
+    <w:p/>
+    <w:p/>
+    <w:p/>
+    <w:tbl>
+      <w:tblPr>
+        <w:tblStyle w:val="TableGrid"/>
+        <w:tblW w:w="0" w:type="auto"/>
+        <w:tblLook w:val="04A0" w:firstRow="1" w:lastRow="0" w:firstColumn="1" w:lastColumn="0" w:noHBand="0" w:noVBand="1"/>
+      </w:tblPr>
+      <w:tblGrid>
+        <w:gridCol w:w="4502"/>
+        <w:gridCol w:w="4514"/>
+      </w:tblGrid>
+      <w:tr>
+        <w:tc>
+          <w:tcPr>
+            <w:tcW w:w="9242" w:type="dxa"/>
+            <w:gridSpan w:val="2"/>
+          </w:tcPr>
+          <w:p>
+            <w:pPr>
+              <w:pStyle w:val="Heading3"/>
+            </w:pPr>
+            <w:r>
+              <w:rPr>
+                <w:noProof/>
+                <w:lang w:eastAsia="en-ZA"/>
+              </w:rPr>
+              <w:lastRenderedPageBreak/>
+              <w:t xml:space="preserve">Assignment 5 – </w:t>
+            </w:r>
+            <w:r>
+              <w:t>Preparing to Talk to Customers</w:t>
+            </w:r>
+          </w:p>
+        </w:tc>
+      </w:tr>
+      <w:tr>
+        <w:tc>
+          <w:tcPr>
+            <w:tcW w:w="4600" w:type="dxa"/>
+          </w:tcPr>
+          <w:p>
+            <w:pPr>
+              <w:rPr>
+                <w:b/>
+              </w:rPr>
+            </w:pPr>
+            <w:r>
+              <w:rPr>
+                <w:b/>
+                <w:noProof/>
+                <w:lang w:eastAsia="en-ZA"/>
+              </w:rPr>
+              <w:t xml:space="preserve">Question </w:t>
+            </w:r>
+            <w:r>
+              <w:rPr>
+                <w:b/>
+              </w:rPr>
+              <w:t>/ Task</w:t>
+            </w:r>
+          </w:p>
+        </w:tc>
+        <w:tc>
+          <w:tcPr>
+            <w:tcW w:w="4642" w:type="dxa"/>
+          </w:tcPr>
+          <w:p>
+            <w:pPr>
+              <w:rPr>
+                <w:b/>
+                <w:noProof/>
+                <w:lang w:eastAsia="en-ZA"/>
+              </w:rPr>
+            </w:pPr>
+            <w:r>
+              <w:rPr>
+                <w:b/>
+                <w:noProof/>
+                <w:lang w:eastAsia="en-ZA"/>
+              </w:rPr>
+              <w:t>Answer</w:t>
+            </w:r>
+          </w:p>
+        </w:tc>
+      </w:tr>
+      <w:tr>
+        <w:tc>
+          <w:tcPr>
+            <w:tcW w:w="4600" w:type="dxa"/>
+          </w:tcPr>
+          <w:p>
+            <w:pPr>
+              <w:pStyle w:val="Default"/>
+            </w:pPr>
+            <w:r>
+              <w:rPr>
+                <w:color w:val="2C2D2C"/>
+                <w:sz w:val="18"/>
+                <w:szCs w:val="18"/>
+              </w:rPr>
+              <w:t xml:space="preserve">What are the key </w:t>
+            </w:r>
+            <w:r>
+              <w:rPr>
+                <w:color w:val="C00000"/>
+                <w:sz w:val="18"/>
+                <w:szCs w:val="18"/>
+              </w:rPr>
+              <w:t>political</w:t>
+            </w:r>
+            <w:r>
+              <w:rPr>
+                <w:color w:val="2C2D2C"/>
+                <w:sz w:val="18"/>
+                <w:szCs w:val="18"/>
+              </w:rPr>
+              <w:t xml:space="preserve">, </w:t>
+            </w:r>
+            <w:r>
+              <w:rPr>
+                <w:color w:val="C00000"/>
+                <w:sz w:val="18"/>
+                <w:szCs w:val="18"/>
+              </w:rPr>
+              <w:t>regulatory</w:t>
+            </w:r>
+            <w:r>
+              <w:rPr>
+                <w:color w:val="2C2D2C"/>
+                <w:sz w:val="18"/>
+                <w:szCs w:val="18"/>
+              </w:rPr>
+              <w:t xml:space="preserve">, </w:t>
+            </w:r>
+            <w:r>
+              <w:rPr>
+                <w:color w:val="C00000"/>
+                <w:sz w:val="18"/>
+                <w:szCs w:val="18"/>
+              </w:rPr>
+              <w:t>economic</w:t>
+            </w:r>
+            <w:r>
+              <w:rPr>
+                <w:color w:val="2C2D2C"/>
+                <w:sz w:val="18"/>
+                <w:szCs w:val="18"/>
+              </w:rPr>
+              <w:t xml:space="preserve">, </w:t>
+            </w:r>
+            <w:r>
+              <w:rPr>
+                <w:color w:val="C00000"/>
+                <w:sz w:val="18"/>
+                <w:szCs w:val="18"/>
+              </w:rPr>
+              <w:t>environmental</w:t>
+            </w:r>
+            <w:r>
+              <w:rPr>
+                <w:color w:val="2C2D2C"/>
+                <w:sz w:val="18"/>
+                <w:szCs w:val="18"/>
+              </w:rPr>
+              <w:t xml:space="preserve">, </w:t>
+            </w:r>
+            <w:r>
+              <w:rPr>
+                <w:color w:val="C00000"/>
+                <w:sz w:val="18"/>
+                <w:szCs w:val="18"/>
+              </w:rPr>
+              <w:t>social</w:t>
+            </w:r>
+            <w:r>
+              <w:rPr>
+                <w:color w:val="2C2D2C"/>
+                <w:sz w:val="18"/>
+                <w:szCs w:val="18"/>
+              </w:rPr>
+              <w:t xml:space="preserve">, </w:t>
+            </w:r>
+            <w:r>
+              <w:rPr>
+                <w:color w:val="C00000"/>
+                <w:sz w:val="18"/>
+                <w:szCs w:val="18"/>
+              </w:rPr>
+              <w:t xml:space="preserve">cultural </w:t>
+            </w:r>
+            <w:r>
+              <w:rPr>
+                <w:color w:val="2C2D2C"/>
+                <w:sz w:val="18"/>
+                <w:szCs w:val="18"/>
+              </w:rPr>
+              <w:t xml:space="preserve">and </w:t>
+            </w:r>
+            <w:r>
+              <w:rPr>
+                <w:color w:val="C00000"/>
+                <w:sz w:val="18"/>
+                <w:szCs w:val="18"/>
+              </w:rPr>
+              <w:t xml:space="preserve">technological </w:t>
+            </w:r>
+            <w:r>
+              <w:rPr>
+                <w:color w:val="2C2D2C"/>
+                <w:sz w:val="18"/>
+                <w:szCs w:val="18"/>
+              </w:rPr>
+              <w:t>trends that affect the space we are in?</w:t>
+            </w:r>
+          </w:p>
+        </w:tc>
+        <w:tc>
+          <w:tcPr>
+            <w:tcW w:w="4642" w:type="dxa"/>
+          </w:tcPr>
+          <w:p>
+            <w:pPr>
+              <w:rPr>
+                <w:noProof/>
+                <w:lang w:eastAsia="en-ZA"/>
+              </w:rPr>
+            </w:pPr>
+          </w:p>
+        </w:tc>
+      </w:tr>
+      <w:tr>
+        <w:tc>
+          <w:tcPr>
+            <w:tcW w:w="4600" w:type="dxa"/>
+          </w:tcPr>
+          <w:p>
+            <w:pPr>
+              <w:autoSpaceDE w:val="0"/>
+              <w:autoSpaceDN w:val="0"/>
+              <w:adjustRightInd w:val="0"/>
+              <w:rPr>
+                <w:color w:val="2C2D2C"/>
+                <w:sz w:val="18"/>
+                <w:szCs w:val="18"/>
+              </w:rPr>
+            </w:pPr>
+            <w:r>
+              <w:rPr>
+                <w:rFonts w:ascii="Arial" w:hAnsi="Arial" w:cs="Arial"/>
+                <w:color w:val="2C2D2C"/>
+                <w:sz w:val="18"/>
+                <w:szCs w:val="18"/>
+              </w:rPr>
+              <w:t>What are the key issues facing customers/partners in this space?</w:t>
+            </w:r>
+          </w:p>
+        </w:tc>
+        <w:tc>
+          <w:tcPr>
+            <w:tcW w:w="4642" w:type="dxa"/>
+          </w:tcPr>
+          <w:p>
+            <w:pPr>
+              <w:rPr>
+                <w:noProof/>
+                <w:lang w:eastAsia="en-ZA"/>
+              </w:rPr>
+            </w:pPr>
+          </w:p>
+        </w:tc>
+      </w:tr>
+      <w:tr>
+        <w:tc>
+          <w:tcPr>
+            <w:tcW w:w="4600" w:type="dxa"/>
+          </w:tcPr>
+          <w:p>
+            <w:pPr>
+              <w:pStyle w:val="Default"/>
+              <w:rPr>
+                <w:rFonts w:ascii="Wingdings" w:hAnsi="Wingdings"/>
+                <w:color w:val="A33E27"/>
+                <w:sz w:val="18"/>
+                <w:szCs w:val="18"/>
+              </w:rPr>
+            </w:pPr>
+            <w:r>
+              <w:rPr>
+                <w:color w:val="2C2D2C"/>
+                <w:sz w:val="18"/>
+                <w:szCs w:val="18"/>
+              </w:rPr>
+              <w:t>Who are the stakeholders?</w:t>
+            </w:r>
+          </w:p>
+        </w:tc>
+        <w:tc>
+          <w:tcPr>
+            <w:tcW w:w="4642" w:type="dxa"/>
+          </w:tcPr>
+          <w:p>
+            <w:pPr>
+              <w:rPr>
+                <w:noProof/>
+                <w:lang w:eastAsia="en-ZA"/>
+              </w:rPr>
+            </w:pPr>
+          </w:p>
+        </w:tc>
+      </w:tr>
+      <w:tr>
+        <w:tc>
+          <w:tcPr>
+            <w:tcW w:w="4600" w:type="dxa"/>
+          </w:tcPr>
+          <w:p>
+            <w:pPr>
+              <w:pStyle w:val="Default"/>
+              <w:rPr>
+                <w:color w:val="2C2D2C"/>
+                <w:sz w:val="18"/>
+                <w:szCs w:val="18"/>
+              </w:rPr>
+            </w:pPr>
+            <w:r>
+              <w:rPr>
+                <w:color w:val="2C2D2C"/>
+                <w:sz w:val="18"/>
+                <w:szCs w:val="18"/>
+              </w:rPr>
+              <w:t>Who or what are the sources, e.g. analyst firms, analysts, journalists, conference presenters, scientific journals, that talk about relevant issues and technology?</w:t>
+            </w:r>
+          </w:p>
+        </w:tc>
+        <w:tc>
+          <w:tcPr>
+            <w:tcW w:w="4642" w:type="dxa"/>
+          </w:tcPr>
+          <w:p>
+            <w:pPr>
+              <w:rPr>
+                <w:noProof/>
+                <w:lang w:eastAsia="en-ZA"/>
+              </w:rPr>
+            </w:pPr>
+          </w:p>
+        </w:tc>
+      </w:tr>
+      <w:tr>
+        <w:tc>
+          <w:tcPr>
+            <w:tcW w:w="4600" w:type="dxa"/>
+          </w:tcPr>
+          <w:p>
+            <w:pPr>
+              <w:pStyle w:val="Default"/>
+              <w:rPr>
+                <w:color w:val="2C2D2C"/>
+                <w:sz w:val="18"/>
+                <w:szCs w:val="18"/>
+              </w:rPr>
+            </w:pPr>
+            <w:r>
+              <w:rPr>
+                <w:color w:val="2C2D2C"/>
+                <w:sz w:val="18"/>
+                <w:szCs w:val="18"/>
+              </w:rPr>
+              <w:t>What are the main conferences and events in the domain.</w:t>
+            </w:r>
+          </w:p>
+        </w:tc>
+        <w:tc>
+          <w:tcPr>
+            <w:tcW w:w="4642" w:type="dxa"/>
+          </w:tcPr>
+          <w:p>
+            <w:pPr>
+              <w:rPr>
+                <w:noProof/>
+                <w:lang w:eastAsia="en-ZA"/>
+              </w:rPr>
+            </w:pPr>
+          </w:p>
+        </w:tc>
+      </w:tr>
+      <w:tr>
+        <w:tc>
+          <w:tcPr>
+            <w:tcW w:w="4600" w:type="dxa"/>
+          </w:tcPr>
+          <w:p>
+            <w:pPr>
+              <w:pStyle w:val="Default"/>
+              <w:rPr>
+                <w:color w:val="2C2D2C"/>
+                <w:sz w:val="18"/>
+                <w:szCs w:val="18"/>
+              </w:rPr>
+            </w:pPr>
+            <w:r>
+              <w:rPr>
+                <w:color w:val="2C2D2C"/>
+                <w:sz w:val="18"/>
+                <w:szCs w:val="18"/>
+              </w:rPr>
+              <w:t>What are the main media outlets that keep people informed about the problem, industry and its technology.</w:t>
+            </w:r>
+          </w:p>
+        </w:tc>
+        <w:tc>
+          <w:tcPr>
+            <w:tcW w:w="4642" w:type="dxa"/>
+          </w:tcPr>
+          <w:p>
+            <w:pPr>
+              <w:rPr>
+                <w:noProof/>
+                <w:lang w:eastAsia="en-ZA"/>
+              </w:rPr>
+            </w:pPr>
+          </w:p>
+        </w:tc>
+      </w:tr>
+    </w:tbl>
+    <w:p/>
+    <w:tbl>
+      <w:tblPr>
+        <w:tblStyle w:val="TableGrid"/>
+        <w:tblW w:w="0" w:type="auto"/>
+        <w:tblLook w:val="04A0" w:firstRow="1" w:lastRow="0" w:firstColumn="1" w:lastColumn="0" w:noHBand="0" w:noVBand="1"/>
+      </w:tblPr>
+      <w:tblGrid>
+        <w:gridCol w:w="4491"/>
+        <w:gridCol w:w="4525"/>
+      </w:tblGrid>
+      <w:tr>
+        <w:tc>
+          <w:tcPr>
+            <w:tcW w:w="9242" w:type="dxa"/>
+            <w:gridSpan w:val="2"/>
+          </w:tcPr>
+          <w:p>
+            <w:pPr>
+              <w:pStyle w:val="Heading3"/>
+            </w:pPr>
+            <w:r>
+              <w:rPr>
+                <w:noProof/>
+                <w:lang w:eastAsia="en-ZA"/>
+              </w:rPr>
+              <w:t xml:space="preserve">Assignment 6 – </w:t>
+            </w:r>
+            <w:r>
+              <w:t>Evaluating our Market Feedback</w:t>
+            </w:r>
+          </w:p>
+        </w:tc>
+      </w:tr>
+      <w:tr>
+        <w:tc>
+          <w:tcPr>
+            <w:tcW w:w="4600" w:type="dxa"/>
+          </w:tcPr>
+          <w:p>
+            <w:pPr>
+              <w:rPr>
+                <w:b/>
+              </w:rPr>
+            </w:pPr>
+            <w:r>
+              <w:rPr>
+                <w:b/>
+                <w:noProof/>
+                <w:lang w:eastAsia="en-ZA"/>
+              </w:rPr>
+              <w:t xml:space="preserve">Question </w:t>
+            </w:r>
+            <w:r>
+              <w:rPr>
+                <w:b/>
+              </w:rPr>
+              <w:t>/ Task</w:t>
+            </w:r>
+          </w:p>
+        </w:tc>
+        <w:tc>
+          <w:tcPr>
+            <w:tcW w:w="4642" w:type="dxa"/>
+          </w:tcPr>
+          <w:p>
+            <w:pPr>
+              <w:rPr>
+                <w:b/>
+                <w:noProof/>
+                <w:lang w:eastAsia="en-ZA"/>
+              </w:rPr>
+            </w:pPr>
+            <w:r>
+              <w:rPr>
+                <w:b/>
+                <w:noProof/>
+                <w:lang w:eastAsia="en-ZA"/>
+              </w:rPr>
+              <w:t>Answer</w:t>
+            </w:r>
+          </w:p>
+        </w:tc>
+      </w:tr>
+      <w:tr>
+        <w:tc>
+          <w:tcPr>
+            <w:tcW w:w="4600" w:type="dxa"/>
+          </w:tcPr>
+          <w:p>
+            <w:pPr>
+              <w:pStyle w:val="Default"/>
+            </w:pPr>
+            <w:r>
+              <w:rPr>
+                <w:color w:val="2C2D2C"/>
+                <w:sz w:val="18"/>
+                <w:szCs w:val="18"/>
+              </w:rPr>
+              <w:t>Is the market problem urgent?</w:t>
+            </w:r>
+          </w:p>
+        </w:tc>
+        <w:tc>
+          <w:tcPr>
+            <w:tcW w:w="4642" w:type="dxa"/>
+          </w:tcPr>
+          <w:p>
+            <w:pPr>
+              <w:rPr>
+                <w:noProof/>
+                <w:lang w:eastAsia="en-ZA"/>
+              </w:rPr>
+            </w:pPr>
+          </w:p>
+        </w:tc>
+      </w:tr>
+      <w:tr>
+        <w:tc>
+          <w:tcPr>
+            <w:tcW w:w="4600" w:type="dxa"/>
+          </w:tcPr>
+          <w:p>
+            <w:pPr>
+              <w:pStyle w:val="Default"/>
+              <w:rPr>
+                <w:color w:val="2C2D2C"/>
+                <w:sz w:val="18"/>
+                <w:szCs w:val="18"/>
+              </w:rPr>
+            </w:pPr>
+            <w:r>
+              <w:rPr>
+                <w:color w:val="2C2D2C"/>
+                <w:sz w:val="18"/>
+                <w:szCs w:val="18"/>
+              </w:rPr>
+              <w:t>Will customers care if the problem is not solved?</w:t>
+            </w:r>
+          </w:p>
+        </w:tc>
+        <w:tc>
+          <w:tcPr>
+            <w:tcW w:w="4642" w:type="dxa"/>
+          </w:tcPr>
+          <w:p>
+            <w:pPr>
+              <w:rPr>
+                <w:noProof/>
+                <w:lang w:eastAsia="en-ZA"/>
+              </w:rPr>
+            </w:pPr>
+          </w:p>
+        </w:tc>
+      </w:tr>
+      <w:tr>
+        <w:tc>
+          <w:tcPr>
+            <w:tcW w:w="4600" w:type="dxa"/>
+          </w:tcPr>
+          <w:p>
+            <w:pPr>
+              <w:pStyle w:val="Default"/>
+              <w:rPr>
+                <w:color w:val="2C2D2C"/>
+                <w:sz w:val="18"/>
+                <w:szCs w:val="18"/>
+              </w:rPr>
+            </w:pPr>
+            <w:r>
+              <w:rPr>
+                <w:color w:val="2C2D2C"/>
+                <w:sz w:val="18"/>
+                <w:szCs w:val="18"/>
+              </w:rPr>
+              <w:t>Do they have another way to solve this problem?</w:t>
+            </w:r>
+          </w:p>
+        </w:tc>
+        <w:tc>
+          <w:tcPr>
+            <w:tcW w:w="4642" w:type="dxa"/>
+          </w:tcPr>
+          <w:p>
+            <w:pPr>
+              <w:rPr>
+                <w:noProof/>
+                <w:lang w:eastAsia="en-ZA"/>
+              </w:rPr>
+            </w:pPr>
+          </w:p>
+        </w:tc>
+      </w:tr>
+      <w:tr>
+        <w:tc>
+          <w:tcPr>
+            <w:tcW w:w="4600" w:type="dxa"/>
+          </w:tcPr>
+          <w:p>
+            <w:pPr>
+              <w:pStyle w:val="Default"/>
+              <w:rPr>
+                <w:color w:val="2C2D2C"/>
+                <w:sz w:val="18"/>
+                <w:szCs w:val="18"/>
+              </w:rPr>
+            </w:pPr>
+            <w:r>
+              <w:rPr>
+                <w:color w:val="2C2D2C"/>
+                <w:sz w:val="18"/>
+                <w:szCs w:val="18"/>
+              </w:rPr>
+              <w:t>Is the Market problem pervasive? Determine if the identified market problem applies to a significant percentage of our desired target market.</w:t>
+            </w:r>
+          </w:p>
+        </w:tc>
+        <w:tc>
+          <w:tcPr>
+            <w:tcW w:w="4642" w:type="dxa"/>
+          </w:tcPr>
+          <w:p>
+            <w:pPr>
+              <w:rPr>
+                <w:noProof/>
+                <w:lang w:eastAsia="en-ZA"/>
+              </w:rPr>
+            </w:pPr>
+          </w:p>
+        </w:tc>
+      </w:tr>
+      <w:tr>
+        <w:tc>
+          <w:tcPr>
+            <w:tcW w:w="4600" w:type="dxa"/>
+          </w:tcPr>
+          <w:p>
+            <w:pPr>
+              <w:autoSpaceDE w:val="0"/>
+              <w:autoSpaceDN w:val="0"/>
+              <w:adjustRightInd w:val="0"/>
+            </w:pPr>
+            <w:r>
+              <w:rPr>
+                <w:rFonts w:ascii="Arial" w:hAnsi="Arial" w:cs="Arial"/>
+                <w:color w:val="2C2D2C"/>
+                <w:sz w:val="18"/>
+                <w:szCs w:val="18"/>
+              </w:rPr>
+              <w:t>Is the Market problem pervasive? Determine if the identified market problem applies to a significant percentage of our desired target market.</w:t>
+            </w:r>
+          </w:p>
+        </w:tc>
+        <w:tc>
+          <w:tcPr>
+            <w:tcW w:w="4642" w:type="dxa"/>
+          </w:tcPr>
+          <w:p>
+            <w:pPr>
+              <w:rPr>
+                <w:noProof/>
+                <w:lang w:eastAsia="en-ZA"/>
+              </w:rPr>
+            </w:pPr>
+          </w:p>
+        </w:tc>
+      </w:tr>
+      <w:tr>
+        <w:tc>
+          <w:tcPr>
+            <w:tcW w:w="4600" w:type="dxa"/>
+          </w:tcPr>
+          <w:p>
+            <w:pPr>
+              <w:autoSpaceDE w:val="0"/>
+              <w:autoSpaceDN w:val="0"/>
+              <w:adjustRightInd w:val="0"/>
+            </w:pPr>
+            <w:r>
+              <w:rPr>
+                <w:rFonts w:ascii="Arial" w:hAnsi="Arial" w:cs="Arial"/>
+                <w:color w:val="2C2D2C"/>
+                <w:sz w:val="18"/>
+                <w:szCs w:val="18"/>
+              </w:rPr>
+              <w:t>Will our buyers pay to have this problem solved?</w:t>
+            </w:r>
+          </w:p>
+        </w:tc>
+        <w:tc>
+          <w:tcPr>
+            <w:tcW w:w="4642" w:type="dxa"/>
+          </w:tcPr>
+          <w:p>
+            <w:pPr>
+              <w:rPr>
+                <w:noProof/>
+                <w:lang w:eastAsia="en-ZA"/>
+              </w:rPr>
+            </w:pPr>
+          </w:p>
+        </w:tc>
+      </w:tr>
+    </w:tbl>
+    <w:p/>
+    <w:tbl>
+      <w:tblPr>
+        <w:tblStyle w:val="TableGrid"/>
+        <w:tblW w:w="0" w:type="auto"/>
+        <w:tblLook w:val="04A0" w:firstRow="1" w:lastRow="0" w:firstColumn="1" w:lastColumn="0" w:noHBand="0" w:noVBand="1"/>
+      </w:tblPr>
+      <w:tblGrid>
+        <w:gridCol w:w="4498"/>
+        <w:gridCol w:w="4518"/>
+      </w:tblGrid>
+      <w:tr>
+        <w:tc>
+          <w:tcPr>
+            <w:tcW w:w="9242" w:type="dxa"/>
+            <w:gridSpan w:val="2"/>
+          </w:tcPr>
+          <w:p>
+            <w:pPr>
+              <w:pStyle w:val="Heading3"/>
+            </w:pPr>
+            <w:r>
+              <w:rPr>
+                <w:noProof/>
+                <w:lang w:eastAsia="en-ZA"/>
+              </w:rPr>
+              <w:t xml:space="preserve">Assignment 7 – </w:t>
+            </w:r>
+            <w:r>
+              <w:t>Updating our Problem Statement</w:t>
+            </w:r>
+          </w:p>
+        </w:tc>
+      </w:tr>
+      <w:tr>
+        <w:tc>
+          <w:tcPr>
+            <w:tcW w:w="4600" w:type="dxa"/>
+          </w:tcPr>
+          <w:p>
+            <w:pPr>
+              <w:rPr>
+                <w:b/>
+              </w:rPr>
+            </w:pPr>
+            <w:r>
+              <w:rPr>
+                <w:b/>
+                <w:noProof/>
+                <w:lang w:eastAsia="en-ZA"/>
+              </w:rPr>
+              <w:t xml:space="preserve">Question </w:t>
+            </w:r>
+            <w:r>
+              <w:rPr>
+                <w:b/>
+              </w:rPr>
+              <w:t>/ Task</w:t>
+            </w:r>
+          </w:p>
+        </w:tc>
+        <w:tc>
+          <w:tcPr>
+            <w:tcW w:w="4642" w:type="dxa"/>
+          </w:tcPr>
+          <w:p>
+            <w:pPr>
+              <w:rPr>
+                <w:b/>
+                <w:noProof/>
+                <w:lang w:eastAsia="en-ZA"/>
+              </w:rPr>
+            </w:pPr>
+            <w:r>
+              <w:rPr>
+                <w:b/>
+                <w:noProof/>
+                <w:lang w:eastAsia="en-ZA"/>
+              </w:rPr>
+              <w:t>Answer</w:t>
+            </w:r>
+          </w:p>
+        </w:tc>
+      </w:tr>
+      <w:tr>
+        <w:tc>
+          <w:tcPr>
+            <w:tcW w:w="4600" w:type="dxa"/>
+          </w:tcPr>
+          <w:p>
+            <w:pPr>
+              <w:autoSpaceDE w:val="0"/>
+              <w:autoSpaceDN w:val="0"/>
+              <w:adjustRightInd w:val="0"/>
+              <w:rPr>
+                <w:b/>
+                <w:noProof/>
+                <w:lang w:eastAsia="en-ZA"/>
+              </w:rPr>
+            </w:pPr>
+            <w:r>
+              <w:rPr>
+                <w:rFonts w:ascii="Arial" w:hAnsi="Arial" w:cs="Arial"/>
+                <w:color w:val="2C2D2C"/>
+                <w:sz w:val="20"/>
+                <w:szCs w:val="20"/>
+              </w:rPr>
+              <w:t>Write a brief description of the specific problem our target customers face, as well as the impact of the problem and its pervasiveness.</w:t>
+            </w:r>
+          </w:p>
+        </w:tc>
+        <w:tc>
+          <w:tcPr>
+            <w:tcW w:w="4642" w:type="dxa"/>
+          </w:tcPr>
+          <w:p>
+            <w:pPr>
+              <w:rPr>
+                <w:b/>
+                <w:noProof/>
+                <w:lang w:eastAsia="en-ZA"/>
+              </w:rPr>
+            </w:pPr>
+            <w:r>
+              <w:rPr>
+                <w:b/>
+                <w:noProof/>
+                <w:lang w:eastAsia="en-ZA"/>
+              </w:rPr>
+              <w:t>See above</w:t>
+            </w:r>
+          </w:p>
+        </w:tc>
+      </w:tr>
+      <w:tr>
+        <w:tc>
+          <w:tcPr>
+            <w:tcW w:w="4600" w:type="dxa"/>
+          </w:tcPr>
+          <w:p>
+            <w:pPr>
+              <w:pStyle w:val="Default"/>
+            </w:pPr>
+            <w:r>
+              <w:rPr>
+                <w:color w:val="2C2D2C"/>
+                <w:sz w:val="18"/>
+                <w:szCs w:val="18"/>
+              </w:rPr>
+              <w:t>The objective of their work –What are they trying to achieve?</w:t>
+            </w:r>
+          </w:p>
+        </w:tc>
+        <w:tc>
+          <w:tcPr>
+            <w:tcW w:w="4642" w:type="dxa"/>
+          </w:tcPr>
+          <w:p>
+            <w:pPr>
+              <w:rPr>
+                <w:noProof/>
+                <w:lang w:eastAsia="en-ZA"/>
+              </w:rPr>
+            </w:pPr>
+            <w:r>
+              <w:rPr>
+                <w:noProof/>
+                <w:lang w:eastAsia="en-ZA"/>
+              </w:rPr>
+              <w:t>See above</w:t>
+            </w:r>
+          </w:p>
+        </w:tc>
+      </w:tr>
+      <w:tr>
+        <w:tc>
+          <w:tcPr>
+            <w:tcW w:w="4600" w:type="dxa"/>
+          </w:tcPr>
+          <w:p>
+            <w:pPr>
+              <w:pStyle w:val="Default"/>
+              <w:rPr>
+                <w:color w:val="2C2D2C"/>
+                <w:sz w:val="18"/>
+                <w:szCs w:val="18"/>
+              </w:rPr>
+            </w:pPr>
+            <w:r>
+              <w:rPr>
+                <w:color w:val="2C2D2C"/>
+                <w:sz w:val="18"/>
+                <w:szCs w:val="18"/>
+              </w:rPr>
+              <w:t>How they perform their work?</w:t>
+            </w:r>
+          </w:p>
+        </w:tc>
+        <w:tc>
+          <w:tcPr>
+            <w:tcW w:w="4642" w:type="dxa"/>
+          </w:tcPr>
+          <w:p>
+            <w:pPr>
+              <w:rPr>
+                <w:noProof/>
+                <w:lang w:eastAsia="en-ZA"/>
+              </w:rPr>
+            </w:pPr>
+          </w:p>
+        </w:tc>
+      </w:tr>
+      <w:tr>
+        <w:tc>
+          <w:tcPr>
+            <w:tcW w:w="4600" w:type="dxa"/>
+          </w:tcPr>
+          <w:p>
+            <w:pPr>
+              <w:pStyle w:val="Default"/>
+              <w:rPr>
+                <w:color w:val="2C2D2C"/>
+                <w:sz w:val="18"/>
+                <w:szCs w:val="18"/>
+              </w:rPr>
+            </w:pPr>
+            <w:r>
+              <w:rPr>
+                <w:color w:val="2C2D2C"/>
+                <w:sz w:val="18"/>
+                <w:szCs w:val="18"/>
+              </w:rPr>
+              <w:t>The problem they face.</w:t>
+            </w:r>
+          </w:p>
+        </w:tc>
+        <w:tc>
+          <w:tcPr>
+            <w:tcW w:w="4642" w:type="dxa"/>
+          </w:tcPr>
+          <w:p>
+            <w:pPr>
+              <w:rPr>
+                <w:noProof/>
+                <w:lang w:eastAsia="en-ZA"/>
+              </w:rPr>
+            </w:pPr>
+          </w:p>
+        </w:tc>
+      </w:tr>
+      <w:tr>
+        <w:tc>
+          <w:tcPr>
+            <w:tcW w:w="4600" w:type="dxa"/>
+          </w:tcPr>
+          <w:p>
+            <w:pPr>
+              <w:pStyle w:val="Default"/>
+              <w:rPr>
+                <w:color w:val="2C2D2C"/>
+                <w:sz w:val="18"/>
+                <w:szCs w:val="18"/>
+              </w:rPr>
+            </w:pPr>
+            <w:r>
+              <w:rPr>
+                <w:color w:val="2C2D2C"/>
+                <w:sz w:val="18"/>
+                <w:szCs w:val="18"/>
+              </w:rPr>
+              <w:t>How the problem impacts their objective?</w:t>
+            </w:r>
+          </w:p>
+        </w:tc>
+        <w:tc>
+          <w:tcPr>
+            <w:tcW w:w="4642" w:type="dxa"/>
+          </w:tcPr>
+          <w:p>
+            <w:pPr>
+              <w:rPr>
+                <w:noProof/>
+                <w:lang w:eastAsia="en-ZA"/>
+              </w:rPr>
+            </w:pPr>
+            <w:r>
+              <w:rPr>
+                <w:noProof/>
+                <w:lang w:eastAsia="en-ZA"/>
+              </w:rPr>
+              <w:t>See above</w:t>
+            </w:r>
+          </w:p>
+        </w:tc>
+      </w:tr>
+    </w:tbl>
+    <w:p/>
+    <w:tbl>
+      <w:tblPr>
+        <w:tblStyle w:val="TableGrid"/>
+        <w:tblW w:w="0" w:type="auto"/>
+        <w:tblLook w:val="04A0" w:firstRow="1" w:lastRow="0" w:firstColumn="1" w:lastColumn="0" w:noHBand="0" w:noVBand="1"/>
+      </w:tblPr>
+      <w:tblGrid>
+        <w:gridCol w:w="4497"/>
+        <w:gridCol w:w="4519"/>
+      </w:tblGrid>
+      <w:tr>
+        <w:tc>
+          <w:tcPr>
+            <w:tcW w:w="9242" w:type="dxa"/>
+            <w:gridSpan w:val="2"/>
+          </w:tcPr>
+          <w:p>
+            <w:pPr>
+              <w:pStyle w:val="Heading3"/>
+            </w:pPr>
+            <w:r>
+              <w:rPr>
+                <w:noProof/>
+                <w:lang w:eastAsia="en-ZA"/>
+              </w:rPr>
+              <w:t xml:space="preserve">Assignment 8 – </w:t>
+            </w:r>
+            <w:r>
+              <w:t>Creating our Initial Target List</w:t>
+            </w:r>
+          </w:p>
+        </w:tc>
+      </w:tr>
+      <w:tr>
+        <w:tc>
+          <w:tcPr>
+            <w:tcW w:w="4600" w:type="dxa"/>
+          </w:tcPr>
+          <w:p>
+            <w:pPr>
+              <w:rPr>
+                <w:b/>
+              </w:rPr>
+            </w:pPr>
+            <w:r>
+              <w:rPr>
+                <w:b/>
+                <w:noProof/>
+                <w:lang w:eastAsia="en-ZA"/>
+              </w:rPr>
+              <w:t xml:space="preserve">Question </w:t>
+            </w:r>
+            <w:r>
+              <w:rPr>
+                <w:b/>
+              </w:rPr>
+              <w:t>/ Task</w:t>
+            </w:r>
+          </w:p>
+        </w:tc>
+        <w:tc>
+          <w:tcPr>
+            <w:tcW w:w="4642" w:type="dxa"/>
+          </w:tcPr>
+          <w:p>
+            <w:pPr>
+              <w:rPr>
+                <w:b/>
+                <w:noProof/>
+                <w:lang w:eastAsia="en-ZA"/>
+              </w:rPr>
+            </w:pPr>
+            <w:r>
+              <w:rPr>
+                <w:b/>
+                <w:noProof/>
+                <w:lang w:eastAsia="en-ZA"/>
+              </w:rPr>
+              <w:t>Answer</w:t>
+            </w:r>
+          </w:p>
+        </w:tc>
+      </w:tr>
+      <w:tr>
+        <w:tc>
+          <w:tcPr>
+            <w:tcW w:w="4600" w:type="dxa"/>
+          </w:tcPr>
+          <w:p>
+            <w:pPr>
+              <w:autoSpaceDE w:val="0"/>
+              <w:autoSpaceDN w:val="0"/>
+              <w:adjustRightInd w:val="0"/>
+              <w:rPr>
+                <w:b/>
+                <w:noProof/>
+                <w:lang w:eastAsia="en-ZA"/>
+              </w:rPr>
+            </w:pPr>
+            <w:r>
+              <w:rPr>
+                <w:rFonts w:ascii="Arial" w:hAnsi="Arial" w:cs="Arial"/>
+                <w:color w:val="2C2D2C"/>
+                <w:sz w:val="20"/>
+                <w:szCs w:val="20"/>
+              </w:rPr>
+              <w:t>Create list of target customers on the basis of the customer interview and the characteristics mentioned earlier</w:t>
+            </w:r>
+          </w:p>
+        </w:tc>
+        <w:tc>
+          <w:tcPr>
+            <w:tcW w:w="4642" w:type="dxa"/>
+          </w:tcPr>
+          <w:p>
+            <w:pPr>
+              <w:rPr>
+                <w:b/>
+                <w:noProof/>
+                <w:lang w:eastAsia="en-ZA"/>
+              </w:rPr>
+            </w:pPr>
+          </w:p>
+        </w:tc>
+      </w:tr>
+      <w:tr>
+        <w:tc>
+          <w:tcPr>
+            <w:tcW w:w="4600" w:type="dxa"/>
+          </w:tcPr>
+          <w:p>
+            <w:pPr>
+              <w:autoSpaceDE w:val="0"/>
+              <w:autoSpaceDN w:val="0"/>
+              <w:adjustRightInd w:val="0"/>
+            </w:pPr>
+            <w:r>
+              <w:rPr>
+                <w:rFonts w:ascii="Arial" w:hAnsi="Arial" w:cs="Arial"/>
+                <w:color w:val="2C2D2C"/>
+                <w:sz w:val="18"/>
+                <w:szCs w:val="18"/>
+              </w:rPr>
+              <w:t>For B2B (business-to-business) scenarios</w:t>
+            </w:r>
+          </w:p>
+        </w:tc>
+        <w:tc>
+          <w:tcPr>
+            <w:tcW w:w="4642" w:type="dxa"/>
+          </w:tcPr>
+          <w:p>
+            <w:pPr>
+              <w:rPr>
+                <w:noProof/>
+                <w:lang w:eastAsia="en-ZA"/>
+              </w:rPr>
+            </w:pPr>
+          </w:p>
+        </w:tc>
+      </w:tr>
+      <w:tr>
+        <w:tc>
+          <w:tcPr>
+            <w:tcW w:w="4600" w:type="dxa"/>
+          </w:tcPr>
+          <w:p>
+            <w:pPr>
+              <w:autoSpaceDE w:val="0"/>
+              <w:autoSpaceDN w:val="0"/>
+              <w:adjustRightInd w:val="0"/>
+              <w:rPr>
+                <w:color w:val="2C2D2C"/>
+                <w:sz w:val="18"/>
+                <w:szCs w:val="18"/>
+              </w:rPr>
+            </w:pPr>
+            <w:r>
+              <w:rPr>
+                <w:rFonts w:ascii="Arial" w:hAnsi="Arial" w:cs="Arial"/>
+                <w:color w:val="2C2D2C"/>
+                <w:sz w:val="18"/>
+                <w:szCs w:val="18"/>
+              </w:rPr>
+              <w:t>For B2C (business-to-customer) scenarios</w:t>
+            </w:r>
+          </w:p>
+        </w:tc>
+        <w:tc>
+          <w:tcPr>
+            <w:tcW w:w="4642" w:type="dxa"/>
+          </w:tcPr>
+          <w:p>
+            <w:pPr>
+              <w:rPr>
+                <w:noProof/>
+                <w:lang w:eastAsia="en-ZA"/>
+              </w:rPr>
+            </w:pPr>
+          </w:p>
+        </w:tc>
+      </w:tr>
+      <w:tr>
+        <w:tc>
+          <w:tcPr>
+            <w:tcW w:w="4600" w:type="dxa"/>
+          </w:tcPr>
+          <w:p>
+            <w:pPr>
+              <w:autoSpaceDE w:val="0"/>
+              <w:autoSpaceDN w:val="0"/>
+              <w:adjustRightInd w:val="0"/>
+              <w:rPr>
+                <w:color w:val="2C2D2C"/>
+                <w:sz w:val="18"/>
+                <w:szCs w:val="18"/>
+              </w:rPr>
+            </w:pPr>
+            <w:r>
+              <w:rPr>
+                <w:rFonts w:ascii="Arial" w:hAnsi="Arial" w:cs="Arial"/>
+                <w:color w:val="2C2D2C"/>
+                <w:sz w:val="20"/>
+                <w:szCs w:val="20"/>
+              </w:rPr>
+              <w:t>Organise initial marketing efforts</w:t>
+            </w:r>
+          </w:p>
+        </w:tc>
+        <w:tc>
+          <w:tcPr>
+            <w:tcW w:w="4642" w:type="dxa"/>
+          </w:tcPr>
+          <w:p>
+            <w:pPr>
+              <w:rPr>
+                <w:noProof/>
+                <w:lang w:eastAsia="en-ZA"/>
+              </w:rPr>
+            </w:pPr>
+          </w:p>
+        </w:tc>
+      </w:tr>
+    </w:tbl>
+    <w:p/>
+    <w:p/>
+    <w:tbl>
+      <w:tblPr>
+        <w:tblStyle w:val="TableGrid"/>
+        <w:tblW w:w="0" w:type="auto"/>
+        <w:tblLook w:val="04A0" w:firstRow="1" w:lastRow="0" w:firstColumn="1" w:lastColumn="0" w:noHBand="0" w:noVBand="1"/>
+      </w:tblPr>
+      <w:tblGrid>
+        <w:gridCol w:w="4492"/>
+        <w:gridCol w:w="4524"/>
+      </w:tblGrid>
+      <w:tr>
+        <w:tc>
+          <w:tcPr>
+            <w:tcW w:w="9242" w:type="dxa"/>
+            <w:gridSpan w:val="2"/>
+          </w:tcPr>
+          <w:p>
+            <w:pPr>
+              <w:pStyle w:val="Heading3"/>
+            </w:pPr>
+            <w:r>
+              <w:rPr>
+                <w:noProof/>
+                <w:lang w:eastAsia="en-ZA"/>
+              </w:rPr>
+              <w:lastRenderedPageBreak/>
+              <w:t xml:space="preserve">Assignment 9 – </w:t>
+            </w:r>
+            <w:r>
+              <w:rPr>
+                <w:rFonts w:eastAsiaTheme="minorHAnsi"/>
+              </w:rPr>
+              <w:t>Creating a Day-In-The-Life Scenario</w:t>
+            </w:r>
+          </w:p>
+        </w:tc>
+      </w:tr>
+      <w:tr>
+        <w:tc>
+          <w:tcPr>
+            <w:tcW w:w="4600" w:type="dxa"/>
+          </w:tcPr>
+          <w:p>
+            <w:pPr>
+              <w:rPr>
+                <w:b/>
+              </w:rPr>
+            </w:pPr>
+            <w:r>
+              <w:rPr>
+                <w:b/>
+                <w:noProof/>
+                <w:lang w:eastAsia="en-ZA"/>
+              </w:rPr>
+              <w:t xml:space="preserve">Question </w:t>
+            </w:r>
+            <w:r>
+              <w:rPr>
+                <w:b/>
+              </w:rPr>
+              <w:t>/ Task</w:t>
+            </w:r>
+          </w:p>
+        </w:tc>
+        <w:tc>
+          <w:tcPr>
+            <w:tcW w:w="4642" w:type="dxa"/>
+          </w:tcPr>
+          <w:p>
+            <w:pPr>
+              <w:rPr>
+                <w:b/>
+                <w:noProof/>
+                <w:lang w:eastAsia="en-ZA"/>
+              </w:rPr>
+            </w:pPr>
+            <w:r>
+              <w:rPr>
+                <w:b/>
+                <w:noProof/>
+                <w:lang w:eastAsia="en-ZA"/>
+              </w:rPr>
+              <w:t>Answer</w:t>
+            </w:r>
+          </w:p>
+        </w:tc>
+      </w:tr>
+      <w:tr>
+        <w:tc>
+          <w:tcPr>
+            <w:tcW w:w="4600" w:type="dxa"/>
+          </w:tcPr>
+          <w:p>
+            <w:pPr>
+              <w:autoSpaceDE w:val="0"/>
+              <w:autoSpaceDN w:val="0"/>
+              <w:adjustRightInd w:val="0"/>
+              <w:rPr>
+                <w:b/>
+                <w:noProof/>
+                <w:lang w:eastAsia="en-ZA"/>
+              </w:rPr>
+            </w:pPr>
+            <w:r>
+              <w:rPr>
+                <w:rFonts w:ascii="Arial" w:hAnsi="Arial" w:cs="Arial"/>
+                <w:b/>
+                <w:color w:val="2C2D2C"/>
+                <w:sz w:val="20"/>
+                <w:szCs w:val="20"/>
+              </w:rPr>
+              <w:t>Before –The customer does not have the product</w:t>
+            </w:r>
+          </w:p>
+        </w:tc>
+        <w:tc>
+          <w:tcPr>
+            <w:tcW w:w="4642" w:type="dxa"/>
+          </w:tcPr>
+          <w:p>
+            <w:pPr>
+              <w:rPr>
+                <w:b/>
+                <w:noProof/>
+                <w:lang w:eastAsia="en-ZA"/>
+              </w:rPr>
+            </w:pPr>
+          </w:p>
+        </w:tc>
+      </w:tr>
+      <w:tr>
+        <w:tc>
+          <w:tcPr>
+            <w:tcW w:w="4600" w:type="dxa"/>
+          </w:tcPr>
+          <w:p>
+            <w:pPr>
+              <w:autoSpaceDE w:val="0"/>
+              <w:autoSpaceDN w:val="0"/>
+              <w:adjustRightInd w:val="0"/>
+            </w:pPr>
+            <w:r>
+              <w:rPr>
+                <w:rFonts w:ascii="Arial" w:hAnsi="Arial" w:cs="Arial"/>
+                <w:color w:val="2C2D2C"/>
+                <w:sz w:val="18"/>
+                <w:szCs w:val="18"/>
+              </w:rPr>
+              <w:t>Who is the target customer? Personify your target customer: give them a name, an age, a gender and a job description. Imagine them as a person with real problems.</w:t>
+            </w:r>
+          </w:p>
+        </w:tc>
+        <w:tc>
+          <w:tcPr>
+            <w:tcW w:w="4642" w:type="dxa"/>
+          </w:tcPr>
+          <w:p>
+            <w:pPr>
+              <w:rPr>
+                <w:noProof/>
+                <w:lang w:eastAsia="en-ZA"/>
+              </w:rPr>
+            </w:pPr>
+          </w:p>
+        </w:tc>
+      </w:tr>
+      <w:tr>
+        <w:tc>
+          <w:tcPr>
+            <w:tcW w:w="4600" w:type="dxa"/>
+          </w:tcPr>
+          <w:p>
+            <w:pPr>
+              <w:autoSpaceDE w:val="0"/>
+              <w:autoSpaceDN w:val="0"/>
+              <w:adjustRightInd w:val="0"/>
+              <w:rPr>
+                <w:color w:val="2C2D2C"/>
+                <w:sz w:val="18"/>
+                <w:szCs w:val="18"/>
+              </w:rPr>
+            </w:pPr>
+            <w:r>
+              <w:rPr>
+                <w:rFonts w:ascii="Arial" w:hAnsi="Arial" w:cs="Arial"/>
+                <w:color w:val="2C2D2C"/>
+                <w:sz w:val="18"/>
+                <w:szCs w:val="18"/>
+              </w:rPr>
+              <w:t>What is their objective? What are they trying to do?</w:t>
+            </w:r>
+          </w:p>
+        </w:tc>
+        <w:tc>
+          <w:tcPr>
+            <w:tcW w:w="4642" w:type="dxa"/>
+          </w:tcPr>
+          <w:p>
+            <w:pPr>
+              <w:rPr>
+                <w:noProof/>
+                <w:lang w:eastAsia="en-ZA"/>
+              </w:rPr>
+            </w:pPr>
+          </w:p>
+        </w:tc>
+      </w:tr>
+      <w:tr>
+        <w:tc>
+          <w:tcPr>
+            <w:tcW w:w="4600" w:type="dxa"/>
+          </w:tcPr>
+          <w:p>
+            <w:pPr>
+              <w:autoSpaceDE w:val="0"/>
+              <w:autoSpaceDN w:val="0"/>
+              <w:adjustRightInd w:val="0"/>
+              <w:rPr>
+                <w:color w:val="2C2D2C"/>
+                <w:sz w:val="18"/>
+                <w:szCs w:val="18"/>
+              </w:rPr>
+            </w:pPr>
+            <w:r>
+              <w:rPr>
+                <w:rFonts w:ascii="Arial" w:hAnsi="Arial" w:cs="Arial"/>
+                <w:color w:val="2C2D2C"/>
+                <w:sz w:val="18"/>
+                <w:szCs w:val="18"/>
+              </w:rPr>
+              <w:t>What challenges are they facing in pursuing those objectives?</w:t>
+            </w:r>
+          </w:p>
+        </w:tc>
+        <w:tc>
+          <w:tcPr>
+            <w:tcW w:w="4642" w:type="dxa"/>
+          </w:tcPr>
+          <w:p>
+            <w:pPr>
+              <w:rPr>
+                <w:noProof/>
+                <w:lang w:eastAsia="en-ZA"/>
+              </w:rPr>
+            </w:pPr>
+          </w:p>
+        </w:tc>
+      </w:tr>
+      <w:tr>
+        <w:tc>
+          <w:tcPr>
+            <w:tcW w:w="4600" w:type="dxa"/>
+          </w:tcPr>
+          <w:p>
+            <w:pPr>
+              <w:autoSpaceDE w:val="0"/>
+              <w:autoSpaceDN w:val="0"/>
+              <w:adjustRightInd w:val="0"/>
+              <w:rPr>
+                <w:color w:val="2C2D2C"/>
+                <w:sz w:val="18"/>
+                <w:szCs w:val="18"/>
+              </w:rPr>
+            </w:pPr>
+            <w:r>
+              <w:rPr>
+                <w:rFonts w:ascii="Arial" w:hAnsi="Arial" w:cs="Arial"/>
+                <w:color w:val="2C2D2C"/>
+                <w:sz w:val="18"/>
+                <w:szCs w:val="18"/>
+              </w:rPr>
+              <w:t>What is the economic impact of not achieving those objectives?</w:t>
+            </w:r>
+          </w:p>
+        </w:tc>
+        <w:tc>
+          <w:tcPr>
+            <w:tcW w:w="4642" w:type="dxa"/>
+          </w:tcPr>
+          <w:p>
+            <w:pPr>
+              <w:rPr>
+                <w:noProof/>
+                <w:lang w:eastAsia="en-ZA"/>
+              </w:rPr>
+            </w:pPr>
+          </w:p>
+        </w:tc>
+      </w:tr>
+      <w:tr>
+        <w:tc>
+          <w:tcPr>
+            <w:tcW w:w="4600" w:type="dxa"/>
+          </w:tcPr>
+          <w:p>
+            <w:pPr>
+              <w:autoSpaceDE w:val="0"/>
+              <w:autoSpaceDN w:val="0"/>
+              <w:adjustRightInd w:val="0"/>
+              <w:rPr>
+                <w:rFonts w:ascii="Arial" w:hAnsi="Arial" w:cs="Arial"/>
+                <w:b/>
+                <w:color w:val="2C2D2C"/>
+                <w:sz w:val="18"/>
+                <w:szCs w:val="18"/>
+              </w:rPr>
+            </w:pPr>
+            <w:r>
+              <w:rPr>
+                <w:rFonts w:ascii="Arial" w:hAnsi="Arial" w:cs="Arial"/>
+                <w:b/>
+                <w:color w:val="2C2D2C"/>
+                <w:sz w:val="20"/>
+                <w:szCs w:val="20"/>
+              </w:rPr>
+              <w:t>After –The customer has the product</w:t>
+            </w:r>
+          </w:p>
+        </w:tc>
+        <w:tc>
+          <w:tcPr>
+            <w:tcW w:w="4642" w:type="dxa"/>
+          </w:tcPr>
+          <w:p>
+            <w:pPr>
+              <w:rPr>
+                <w:noProof/>
+                <w:lang w:eastAsia="en-ZA"/>
+              </w:rPr>
+            </w:pPr>
+          </w:p>
+        </w:tc>
+      </w:tr>
+      <w:tr>
+        <w:tc>
+          <w:tcPr>
+            <w:tcW w:w="4600" w:type="dxa"/>
+          </w:tcPr>
+          <w:p>
+            <w:pPr>
+              <w:autoSpaceDE w:val="0"/>
+              <w:autoSpaceDN w:val="0"/>
+              <w:adjustRightInd w:val="0"/>
+              <w:rPr>
+                <w:rFonts w:ascii="Arial" w:hAnsi="Arial" w:cs="Arial"/>
+                <w:color w:val="2C2D2C"/>
+                <w:sz w:val="18"/>
+                <w:szCs w:val="18"/>
+              </w:rPr>
+            </w:pPr>
+            <w:r>
+              <w:rPr>
+                <w:rFonts w:ascii="Arial" w:hAnsi="Arial" w:cs="Arial"/>
+                <w:color w:val="2C2D2C"/>
+                <w:sz w:val="18"/>
+                <w:szCs w:val="18"/>
+              </w:rPr>
+              <w:t>Imagine the customer using our product. What are our product’s qualities or capabilities?</w:t>
+            </w:r>
+          </w:p>
+        </w:tc>
+        <w:tc>
+          <w:tcPr>
+            <w:tcW w:w="4642" w:type="dxa"/>
+          </w:tcPr>
+          <w:p>
+            <w:pPr>
+              <w:rPr>
+                <w:noProof/>
+                <w:lang w:eastAsia="en-ZA"/>
+              </w:rPr>
+            </w:pPr>
+          </w:p>
+        </w:tc>
+      </w:tr>
+      <w:tr>
+        <w:tc>
+          <w:tcPr>
+            <w:tcW w:w="4600" w:type="dxa"/>
+          </w:tcPr>
+          <w:p>
+            <w:pPr>
+              <w:autoSpaceDE w:val="0"/>
+              <w:autoSpaceDN w:val="0"/>
+              <w:adjustRightInd w:val="0"/>
+              <w:rPr>
+                <w:rFonts w:ascii="Arial" w:hAnsi="Arial" w:cs="Arial"/>
+                <w:color w:val="2C2D2C"/>
+                <w:sz w:val="18"/>
+                <w:szCs w:val="18"/>
+              </w:rPr>
+            </w:pPr>
+            <w:r>
+              <w:rPr>
+                <w:rFonts w:ascii="Arial" w:hAnsi="Arial" w:cs="Arial"/>
+                <w:color w:val="2C2D2C"/>
+                <w:sz w:val="18"/>
+                <w:szCs w:val="18"/>
+              </w:rPr>
+              <w:t>In what way do those capabilities affect the customers’ ability to achieve those objectives?</w:t>
+            </w:r>
+          </w:p>
+        </w:tc>
+        <w:tc>
+          <w:tcPr>
+            <w:tcW w:w="4642" w:type="dxa"/>
+          </w:tcPr>
+          <w:p>
+            <w:pPr>
+              <w:rPr>
+                <w:noProof/>
+                <w:lang w:eastAsia="en-ZA"/>
+              </w:rPr>
+            </w:pPr>
+          </w:p>
+        </w:tc>
+      </w:tr>
+      <w:tr>
+        <w:tc>
+          <w:tcPr>
+            <w:tcW w:w="4600" w:type="dxa"/>
+          </w:tcPr>
+          <w:p>
+            <w:pPr>
+              <w:autoSpaceDE w:val="0"/>
+              <w:autoSpaceDN w:val="0"/>
+              <w:adjustRightInd w:val="0"/>
+              <w:rPr>
+                <w:rFonts w:ascii="Arial" w:hAnsi="Arial" w:cs="Arial"/>
+                <w:color w:val="2C2D2C"/>
+                <w:sz w:val="18"/>
+                <w:szCs w:val="18"/>
+              </w:rPr>
+            </w:pPr>
+            <w:r>
+              <w:rPr>
+                <w:rFonts w:ascii="Arial" w:hAnsi="Arial" w:cs="Arial"/>
+                <w:color w:val="2C2D2C"/>
+                <w:sz w:val="18"/>
+                <w:szCs w:val="18"/>
+              </w:rPr>
+              <w:t>What is the measurable benefit of achieving those objectives?</w:t>
+            </w:r>
+          </w:p>
+        </w:tc>
+        <w:tc>
+          <w:tcPr>
+            <w:tcW w:w="4642" w:type="dxa"/>
+          </w:tcPr>
+          <w:p>
+            <w:pPr>
+              <w:rPr>
+                <w:noProof/>
+                <w:lang w:eastAsia="en-ZA"/>
+              </w:rPr>
+            </w:pPr>
+            <w:bookmarkStart w:id="26" w:name="_GoBack"/>
+            <w:bookmarkEnd w:id="26"/>
+          </w:p>
+        </w:tc>
+      </w:tr>
+    </w:tbl>
+    <w:p/>
+    <w:p/>
+    <w:p/>
+    <w:p/>
+    <w:p/>
+    <w:p/>
+    <w:p/>
+    <w:p/>
+    <w:p/>
+    <w:p/>
+    <w:p/>
+    <w:p/>
+    <w:p/>
+    <w:p/>
+    <w:p/>
+    <w:p/>
+    <w:p/>
+    <w:p/>
+    <w:p/>
+    <w:p/>
+    <w:p/>
+    <w:p/>
+    <w:p/>
+    <w:p/>
+    <w:p/>
+    <w:p/>
+    <w:p/>
+    <w:p/>
+    <w:p/>
+    <w:p/>
+    <w:p/>
+    <w:p/>
+    <w:p/>
+    <w:p/>
+    <w:p/>
+    <w:p/>
+    <w:p/>
+    <w:p/>
+    <w:p/>
+    <w:p/>
+    <w:p/>
+    <w:p/>
+    <w:p/>
+    <w:p/>
+    <w:p/>
+    <w:p/>
+    <w:p/>
+    <w:p/>
+    <w:p/>
+    <w:p/>
+    <w:p/>
+    <w:p/>
+    <w:p/>
+    <w:p/>
+    <w:p/>
+    <w:p/>
+    <w:p/>
+    <w:p/>
+    <w:p/>
+    <w:p/>
+    <w:p/>
+    <w:p/>
+    <w:p/>
+    <w:p/>
+    <w:p/>
     <w:sectPr>
-      <w:footerReference w:type="default" r:id="rId9"/>
+      <w:footerReference w:type="default" r:id="rId12"/>
       <w:pgSz w:w="11906" w:h="16838"/>
       <w:pgMar w:top="1440" w:right="1440" w:bottom="1440" w:left="1440" w:header="708" w:footer="708" w:gutter="0"/>
       <w:pgNumType w:start="0"/>
@@ -12235,7 +16135,7 @@
         <w:sz w:val="24"/>
         <w:szCs w:val="24"/>
       </w:rPr>
-      <w:t>14</w:t>
+      <w:t>20</w:t>
     </w:r>
     <w:r>
       <w:rPr>
@@ -12284,7 +16184,7 @@
         <w:sz w:val="24"/>
         <w:szCs w:val="24"/>
       </w:rPr>
-      <w:t>14</w:t>
+      <w:t>21</w:t>
     </w:r>
     <w:r>
       <w:rPr>
@@ -15254,7 +19154,7 @@
     <w:lsdException w:name="Table Web 2" w:semiHidden="1" w:unhideWhenUsed="1"/>
     <w:lsdException w:name="Table Web 3" w:semiHidden="1" w:unhideWhenUsed="1"/>
     <w:lsdException w:name="Balloon Text" w:semiHidden="1" w:unhideWhenUsed="1"/>
-    <w:lsdException w:name="Table Grid" w:uiPriority="39"/>
+    <w:lsdException w:name="Table Grid" w:uiPriority="59"/>
     <w:lsdException w:name="Table Theme" w:semiHidden="1" w:unhideWhenUsed="1"/>
     <w:lsdException w:name="Placeholder Text" w:semiHidden="1"/>
     <w:lsdException w:name="No Spacing" w:uiPriority="1" w:qFormat="1"/>
@@ -15529,7 +19429,6 @@
     <w:next w:val="Normal"/>
     <w:link w:val="Heading3Char"/>
     <w:uiPriority w:val="9"/>
-    <w:semiHidden/>
     <w:unhideWhenUsed/>
     <w:qFormat/>
     <w:rsid w:val="00F64ACD"/>
@@ -15758,7 +19657,6 @@
     <w:basedOn w:val="DefaultParagraphFont"/>
     <w:link w:val="Heading3"/>
     <w:uiPriority w:val="9"/>
-    <w:semiHidden/>
     <w:rsid w:val="00F64ACD"/>
     <w:rPr>
       <w:rFonts w:asciiTheme="majorHAnsi" w:eastAsiaTheme="majorEastAsia" w:hAnsiTheme="majorHAnsi" w:cstheme="majorBidi"/>
@@ -16228,7 +20126,7 @@
   <w:style w:type="table" w:styleId="TableGrid">
     <w:name w:val="Table Grid"/>
     <w:basedOn w:val="TableNormal"/>
-    <w:uiPriority w:val="39"/>
+    <w:uiPriority w:val="59"/>
     <w:rsid w:val="00BB1E7A"/>
     <w:pPr>
       <w:spacing w:after="0" w:line="240" w:lineRule="auto"/>
@@ -16261,6 +20159,52 @@
       <w:spacing w:after="100"/>
       <w:ind w:left="210"/>
     </w:pPr>
+  </w:style>
+  <w:style w:type="paragraph" w:styleId="BalloonText">
+    <w:name w:val="Balloon Text"/>
+    <w:basedOn w:val="Normal"/>
+    <w:link w:val="BalloonTextChar"/>
+    <w:uiPriority w:val="99"/>
+    <w:semiHidden/>
+    <w:unhideWhenUsed/>
+    <w:rsid w:val="00FD029E"/>
+    <w:pPr>
+      <w:spacing w:after="0" w:line="240" w:lineRule="auto"/>
+    </w:pPr>
+    <w:rPr>
+      <w:rFonts w:ascii="Segoe UI" w:hAnsi="Segoe UI" w:cs="Segoe UI"/>
+      <w:sz w:val="18"/>
+      <w:szCs w:val="18"/>
+    </w:rPr>
+  </w:style>
+  <w:style w:type="character" w:customStyle="1" w:styleId="BalloonTextChar">
+    <w:name w:val="Balloon Text Char"/>
+    <w:basedOn w:val="DefaultParagraphFont"/>
+    <w:link w:val="BalloonText"/>
+    <w:uiPriority w:val="99"/>
+    <w:semiHidden/>
+    <w:rsid w:val="00FD029E"/>
+    <w:rPr>
+      <w:rFonts w:ascii="Segoe UI" w:hAnsi="Segoe UI" w:cs="Segoe UI"/>
+      <w:sz w:val="18"/>
+      <w:szCs w:val="18"/>
+    </w:rPr>
+  </w:style>
+  <w:style w:type="paragraph" w:customStyle="1" w:styleId="Default">
+    <w:name w:val="Default"/>
+    <w:rsid w:val="001C3679"/>
+    <w:pPr>
+      <w:autoSpaceDE w:val="0"/>
+      <w:autoSpaceDN w:val="0"/>
+      <w:adjustRightInd w:val="0"/>
+      <w:spacing w:after="0" w:line="240" w:lineRule="auto"/>
+    </w:pPr>
+    <w:rPr>
+      <w:rFonts w:ascii="Arial" w:eastAsiaTheme="minorHAnsi" w:hAnsi="Arial" w:cs="Arial"/>
+      <w:color w:val="000000"/>
+      <w:sz w:val="24"/>
+      <w:szCs w:val="24"/>
+    </w:rPr>
   </w:style>
 </w:styles>
 </file>
@@ -16503,7 +20447,7 @@
 </file>
 
 <file path=customXml/itemProps1.xml><?xml version="1.0" encoding="utf-8"?>
-<ds:datastoreItem xmlns:ds="http://schemas.openxmlformats.org/officeDocument/2006/customXml" ds:itemID="{D507486E-9BB4-4C80-A737-D091A7804A4B}">
+<ds:datastoreItem xmlns:ds="http://schemas.openxmlformats.org/officeDocument/2006/customXml" ds:itemID="{72623927-412F-4411-A941-6B55EA1C7A97}">
   <ds:schemaRefs>
     <ds:schemaRef ds:uri="http://schemas.openxmlformats.org/officeDocument/2006/bibliography"/>
   </ds:schemaRefs>

</xml_diff>